<commit_message>
pre alpha of speech_kostyukov.docx
</commit_message>
<xml_diff>
--- a/diploma/trunk/doc/speech_kostyukov.docx
+++ b/diploma/trunk/doc/speech_kostyukov.docx
@@ -664,14 +664,29 @@
                 <w:rFonts w:ascii="Calibri" w:hAnsi="Calibri" w:cs="Calibri"/>
                 <w:lang w:val="ru-RU"/>
               </w:rPr>
-              <w:t>Служба</w:t>
-            </w:r>
-            <w:r>
-              <w:rPr>
-                <w:rFonts w:ascii="Calibri" w:hAnsi="Calibri" w:cs="Calibri"/>
-                <w:lang w:val="ru-RU"/>
-              </w:rPr>
-              <w:t xml:space="preserve"> – это активная сущность, запущенная на узле и наблюдающая за его состоянием. Хранилище – пассиваня сущность, предоставлющая службе ресуры для приема сообщений. И наконец задача мониторинга – определяется как шаблонная проблема получения и анализа некоторой информации о удаленном узле.</w:t>
+              <w:t>Вычислительный узел – это устройство способное выполнять код слажбы. В свою очередь, с</w:t>
+            </w:r>
+            <w:r>
+              <w:rPr>
+                <w:rFonts w:ascii="Calibri" w:hAnsi="Calibri" w:cs="Calibri"/>
+                <w:lang w:val="ru-RU"/>
+              </w:rPr>
+              <w:t>лужба</w:t>
+            </w:r>
+            <w:r>
+              <w:rPr>
+                <w:rFonts w:ascii="Calibri" w:hAnsi="Calibri" w:cs="Calibri"/>
+                <w:lang w:val="ru-RU"/>
+              </w:rPr>
+              <w:t xml:space="preserve"> – это активная сущность, запущенная на узле и наблюдающая за его состоянием. Хранилище – пассиваня сущность, предоставлющая службе ресуры для приема сообщений. И наконец задача мониторинга – определяется как шаблонная проблема получения и анализа некоторой информации о </w:t>
+            </w:r>
+            <w:r>
+              <w:rPr>
+                <w:rFonts w:ascii="Calibri" w:hAnsi="Calibri" w:cs="Calibri"/>
+                <w:lang w:val="ru-RU"/>
+              </w:rPr>
+              <w:lastRenderedPageBreak/>
+              <w:t>удаленном узле.</w:t>
             </w:r>
           </w:p>
           <w:p>
@@ -695,15 +710,7 @@
                 <w:rFonts w:ascii="Calibri" w:hAnsi="Calibri" w:cs="Calibri"/>
                 <w:lang w:val="ru-RU"/>
               </w:rPr>
-              <w:t xml:space="preserve"> с точки зрения </w:t>
-            </w:r>
-            <w:r>
-              <w:rPr>
-                <w:rFonts w:ascii="Calibri" w:hAnsi="Calibri" w:cs="Calibri"/>
-                <w:lang w:val="ru-RU"/>
-              </w:rPr>
-              <w:lastRenderedPageBreak/>
-              <w:t>естественного языка. Обратимся к формальному описанию распределенной системы мониторинга, разработанному нами в рамках дипломного проекта</w:t>
+              <w:t xml:space="preserve"> с точки зрения естественного языка. Обратимся к формальному описанию распределенной системы мониторинга, разработанному нами в рамках дипломного проекта</w:t>
             </w:r>
             <w:r>
               <w:rPr>
@@ -778,7 +785,28 @@
                 <w:rFonts w:ascii="Calibri" w:hAnsi="Calibri" w:cs="Calibri"/>
                 <w:lang w:val="ru-RU"/>
               </w:rPr>
-              <w:t>, которые наделяют систему дополнительным поведением и позволяют удовлетворять требованиям к применимости и эффективности, а также выдерживать динамику их изменений.</w:t>
+              <w:t xml:space="preserve">, которые наделяют </w:t>
+            </w:r>
+            <w:r>
+              <w:rPr>
+                <w:rFonts w:ascii="Calibri" w:hAnsi="Calibri" w:cs="Calibri"/>
+                <w:lang w:val="ru-RU"/>
+              </w:rPr>
+              <w:t xml:space="preserve">ее </w:t>
+            </w:r>
+            <w:r>
+              <w:rPr>
+                <w:rFonts w:ascii="Calibri" w:hAnsi="Calibri" w:cs="Calibri"/>
+                <w:lang w:val="ru-RU"/>
+              </w:rPr>
+              <w:t>дополнительным поведением и позволяют удовлетворять требованиям к применимости и эффективности</w:t>
+            </w:r>
+            <w:r>
+              <w:rPr>
+                <w:rFonts w:ascii="Calibri" w:hAnsi="Calibri" w:cs="Calibri"/>
+                <w:lang w:val="ru-RU"/>
+              </w:rPr>
+              <w:t>.</w:t>
             </w:r>
           </w:p>
         </w:tc>
@@ -868,6 +896,37 @@
               </w:rPr>
               <w:t xml:space="preserve"> внутреннего состояния).</w:t>
             </w:r>
+            <w:r>
+              <w:rPr>
+                <w:rFonts w:ascii="Calibri" w:hAnsi="Calibri" w:cs="Calibri"/>
+                <w:lang w:val="ru-RU"/>
+              </w:rPr>
+              <w:t xml:space="preserve"> </w:t>
+            </w:r>
+          </w:p>
+          <w:p>
+            <w:pPr>
+              <w:pStyle w:val="TableContents"/>
+              <w:ind w:firstLine="398"/>
+              <w:rPr>
+                <w:rFonts w:ascii="Calibri" w:hAnsi="Calibri" w:cs="Calibri"/>
+                <w:lang w:val="ru-RU"/>
+              </w:rPr>
+            </w:pPr>
+            <w:r>
+              <w:rPr>
+                <w:rFonts w:ascii="Calibri" w:hAnsi="Calibri" w:cs="Calibri"/>
+                <w:lang w:val="ru-RU"/>
+              </w:rPr>
+              <w:t xml:space="preserve">Служба может находится в активном или пассивном состоянии. </w:t>
+            </w:r>
+            <w:r>
+              <w:rPr>
+                <w:rFonts w:ascii="Calibri" w:hAnsi="Calibri" w:cs="Calibri"/>
+                <w:lang w:val="ru-RU"/>
+              </w:rPr>
+              <w:t>Активное состояние наделяет службу дополнительными обязанностями по отношению к соседним узлам: планирование запусков модулей мониторинга; мониторинг и диспетчеризация процессов исполнения модулей мониторинга; предоставление промежуточного хранилища для пересылаемых сообщений.</w:t>
+            </w:r>
           </w:p>
         </w:tc>
       </w:tr>
@@ -901,11 +960,160 @@
           <w:p>
             <w:pPr>
               <w:pStyle w:val="TableContents"/>
-              <w:rPr>
-                <w:rFonts w:ascii="Calibri" w:hAnsi="Calibri" w:cs="Calibri"/>
-                <w:lang w:val="ru-RU"/>
-              </w:rPr>
-            </w:pPr>
+              <w:ind w:firstLine="398"/>
+              <w:rPr>
+                <w:rFonts w:ascii="Calibri" w:hAnsi="Calibri" w:cs="Calibri"/>
+                <w:lang w:val="ru-RU"/>
+              </w:rPr>
+            </w:pPr>
+            <w:r>
+              <w:rPr>
+                <w:rFonts w:ascii="Calibri" w:hAnsi="Calibri" w:cs="Calibri"/>
+                <w:lang w:val="ru-RU"/>
+              </w:rPr>
+              <w:t>На основе предолженной модели, нами была спроектирована архитектура распределенной системы мониторинга, состоящая из четырех основных компонентов – службы мониторинга, менеджера модулей, интерфейса программирования и панели</w:t>
+            </w:r>
+            <w:r>
+              <w:rPr>
+                <w:rFonts w:ascii="Calibri" w:hAnsi="Calibri" w:cs="Calibri"/>
+                <w:lang w:val="ru-RU"/>
+              </w:rPr>
+              <w:t xml:space="preserve"> управления.</w:t>
+            </w:r>
+          </w:p>
+          <w:p>
+            <w:pPr>
+              <w:pStyle w:val="TableContents"/>
+              <w:ind w:firstLine="398"/>
+              <w:rPr>
+                <w:rFonts w:ascii="Calibri" w:hAnsi="Calibri" w:cs="Calibri"/>
+                <w:lang w:val="ru-RU"/>
+              </w:rPr>
+            </w:pPr>
+            <w:r>
+              <w:rPr>
+                <w:rFonts w:ascii="Calibri" w:hAnsi="Calibri" w:cs="Calibri"/>
+                <w:lang w:val="ru-RU"/>
+              </w:rPr>
+              <w:t xml:space="preserve">Взаимодействие компонентов системы осуществляется посредством вызовов </w:t>
+            </w:r>
+            <w:r>
+              <w:rPr>
+                <w:rFonts w:ascii="Calibri" w:hAnsi="Calibri" w:cs="Calibri"/>
+              </w:rPr>
+              <w:t>RPC</w:t>
+            </w:r>
+            <w:r>
+              <w:rPr>
+                <w:rFonts w:ascii="Calibri" w:hAnsi="Calibri" w:cs="Calibri"/>
+                <w:lang w:val="ru-RU"/>
+              </w:rPr>
+              <w:t>-</w:t>
+            </w:r>
+            <w:r>
+              <w:rPr>
+                <w:rFonts w:ascii="Calibri" w:hAnsi="Calibri" w:cs="Calibri"/>
+                <w:lang w:val="ru-RU"/>
+              </w:rPr>
+              <w:t xml:space="preserve">методов платформы среднего слоя. </w:t>
+            </w:r>
+          </w:p>
+          <w:p>
+            <w:pPr>
+              <w:pStyle w:val="TableContents"/>
+              <w:ind w:firstLine="398"/>
+              <w:rPr>
+                <w:rFonts w:ascii="Calibri" w:hAnsi="Calibri" w:cs="Calibri"/>
+                <w:lang w:val="ru-RU"/>
+              </w:rPr>
+            </w:pPr>
+            <w:r>
+              <w:rPr>
+                <w:rFonts w:ascii="Calibri" w:hAnsi="Calibri" w:cs="Calibri"/>
+                <w:lang w:val="ru-RU"/>
+              </w:rPr>
+              <w:t>Для понимая структуры системы можно рассмотреть типичный вариант ее использования. Пользователь, в терминах предметной области, с использованием интерфейса программирвоания модулей, разрабатывает необходимый модуль мониторинга на поддерживаемом платформой языке программирования и через панель управления разворачивает его на наобхо</w:t>
+            </w:r>
+            <w:r>
+              <w:rPr>
+                <w:rFonts w:ascii="Calibri" w:hAnsi="Calibri" w:cs="Calibri"/>
+                <w:lang w:val="ru-RU"/>
+              </w:rPr>
+              <w:t>димое количество узлов в сети</w:t>
+            </w:r>
+            <w:r>
+              <w:rPr>
+                <w:rFonts w:ascii="Calibri" w:hAnsi="Calibri" w:cs="Calibri"/>
+                <w:lang w:val="ru-RU"/>
+              </w:rPr>
+              <w:t>. В свою очередь, служба</w:t>
+            </w:r>
+            <w:r>
+              <w:rPr>
+                <w:rFonts w:ascii="Calibri" w:hAnsi="Calibri" w:cs="Calibri"/>
+                <w:lang w:val="ru-RU"/>
+              </w:rPr>
+              <w:t xml:space="preserve">, запущенная на узле, </w:t>
+            </w:r>
+            <w:r>
+              <w:rPr>
+                <w:rFonts w:ascii="Calibri" w:hAnsi="Calibri" w:cs="Calibri"/>
+                <w:lang w:val="ru-RU"/>
+              </w:rPr>
+              <w:t>инициализирует расписание запуска модуля</w:t>
+            </w:r>
+            <w:r>
+              <w:rPr>
+                <w:rFonts w:ascii="Calibri" w:hAnsi="Calibri" w:cs="Calibri"/>
+                <w:lang w:val="ru-RU"/>
+              </w:rPr>
+              <w:t xml:space="preserve">, набор входных параметеров и </w:t>
+            </w:r>
+            <w:r>
+              <w:rPr>
+                <w:rFonts w:ascii="Calibri" w:hAnsi="Calibri" w:cs="Calibri"/>
+                <w:lang w:val="ru-RU"/>
+              </w:rPr>
+              <w:t>запускает планировщик ассоциированный с развернутым модулем. Планировщик, инкапсулирует запуск модуля во внутрисистенмное собитие и передает его менеджеру</w:t>
+            </w:r>
+            <w:r>
+              <w:rPr>
+                <w:rFonts w:ascii="Calibri" w:hAnsi="Calibri" w:cs="Calibri"/>
+                <w:lang w:val="ru-RU"/>
+              </w:rPr>
+              <w:t xml:space="preserve"> модулей, который уже и осуществляет запуск, передачу параметров и возращение результата. Полученный результат сохраняется в хранилище и отображается в панели управления. </w:t>
+            </w:r>
+          </w:p>
+          <w:p>
+            <w:pPr>
+              <w:pStyle w:val="TableContents"/>
+              <w:ind w:firstLine="398"/>
+              <w:rPr>
+                <w:rFonts w:ascii="Calibri" w:hAnsi="Calibri" w:cs="Calibri"/>
+                <w:lang w:val="ru-RU"/>
+              </w:rPr>
+            </w:pPr>
+            <w:r>
+              <w:rPr>
+                <w:rFonts w:ascii="Calibri" w:hAnsi="Calibri" w:cs="Calibri"/>
+                <w:lang w:val="ru-RU"/>
+              </w:rPr>
+              <w:t xml:space="preserve">Моим </w:t>
+            </w:r>
+            <w:r>
+              <w:rPr>
+                <w:rFonts w:ascii="Calibri" w:hAnsi="Calibri" w:cs="Calibri"/>
+                <w:lang w:val="ru-RU"/>
+              </w:rPr>
+              <w:t>в</w:t>
+            </w:r>
+            <w:r>
+              <w:rPr>
+                <w:rFonts w:ascii="Calibri" w:hAnsi="Calibri" w:cs="Calibri"/>
+                <w:lang w:val="ru-RU"/>
+              </w:rPr>
+              <w:t>кладом в проект явлются проктирование и реализации службы мониторинга и менеджера модулей.</w:t>
+            </w:r>
           </w:p>
         </w:tc>
       </w:tr>
@@ -928,6 +1136,7 @@
                 <w:rFonts w:ascii="Calibri" w:hAnsi="Calibri" w:cs="Calibri"/>
                 <w:lang w:val="ru-RU"/>
               </w:rPr>
+              <w:lastRenderedPageBreak/>
               <w:t>8</w:t>
             </w:r>
           </w:p>
@@ -939,11 +1148,88 @@
           <w:p>
             <w:pPr>
               <w:pStyle w:val="TableContents"/>
-              <w:rPr>
-                <w:rFonts w:ascii="Calibri" w:hAnsi="Calibri" w:cs="Calibri"/>
-                <w:lang w:val="ru-RU"/>
-              </w:rPr>
-            </w:pPr>
+              <w:ind w:firstLine="398"/>
+              <w:rPr>
+                <w:rFonts w:ascii="Calibri" w:hAnsi="Calibri" w:cs="Calibri"/>
+                <w:lang w:val="ru-RU"/>
+              </w:rPr>
+            </w:pPr>
+            <w:r>
+              <w:rPr>
+                <w:rFonts w:ascii="Calibri" w:hAnsi="Calibri" w:cs="Calibri"/>
+                <w:lang w:val="ru-RU"/>
+              </w:rPr>
+              <w:t xml:space="preserve">Основополагающей компонентой распределенной системы мониторинга является – служба. Служба мониторинга </w:t>
+            </w:r>
+            <w:r>
+              <w:rPr>
+                <w:rFonts w:ascii="Calibri" w:hAnsi="Calibri" w:cs="Calibri"/>
+                <w:lang w:val="ru-RU"/>
+              </w:rPr>
+              <w:t>представляет собой программный комплекс, обеспечивающий использование ресурсов вычислительной среды, адресацию, поддержание поведения распределенной системы мониторинга (модулей мониторинга, распределенной коммуникации, программной системы в целом).</w:t>
+            </w:r>
+            <w:r>
+              <w:rPr>
+                <w:rFonts w:ascii="Calibri" w:hAnsi="Calibri" w:cs="Calibri"/>
+                <w:lang w:val="ru-RU"/>
+              </w:rPr>
+              <w:t xml:space="preserve"> </w:t>
+            </w:r>
+          </w:p>
+          <w:p>
+            <w:pPr>
+              <w:pStyle w:val="TableContents"/>
+              <w:ind w:firstLine="398"/>
+              <w:rPr>
+                <w:rFonts w:ascii="Calibri" w:hAnsi="Calibri" w:cs="Calibri"/>
+                <w:lang w:val="ru-RU"/>
+              </w:rPr>
+            </w:pPr>
+            <w:r>
+              <w:rPr>
+                <w:rFonts w:ascii="Calibri" w:hAnsi="Calibri" w:cs="Calibri"/>
+                <w:lang w:val="ru-RU"/>
+              </w:rPr>
+              <w:t>Служба состоит из двух основных подсистем</w:t>
+            </w:r>
+            <w:r>
+              <w:rPr>
+                <w:rFonts w:ascii="Calibri" w:hAnsi="Calibri" w:cs="Calibri"/>
+                <w:lang w:val="ru-RU"/>
+              </w:rPr>
+              <w:t xml:space="preserve"> – исполнительной и транспортной</w:t>
+            </w:r>
+            <w:r>
+              <w:rPr>
+                <w:rFonts w:ascii="Calibri" w:hAnsi="Calibri" w:cs="Calibri"/>
+                <w:lang w:val="ru-RU"/>
+              </w:rPr>
+              <w:t>, запускаемых и функционируемых в рамках неделимой программной платформы или ядра.</w:t>
+            </w:r>
+            <w:r>
+              <w:rPr>
+                <w:rFonts w:ascii="Calibri" w:hAnsi="Calibri" w:cs="Calibri"/>
+                <w:lang w:val="ru-RU"/>
+              </w:rPr>
+              <w:t xml:space="preserve"> Исполнительная подсистема обеспечивает планирование и запуск модулей мониторинга. В свою очередь, транспортная реализует распределенную модель сетевого взаимодействия.</w:t>
+            </w:r>
+          </w:p>
+          <w:p>
+            <w:pPr>
+              <w:pStyle w:val="TableContents"/>
+              <w:ind w:firstLine="398"/>
+              <w:rPr>
+                <w:rFonts w:ascii="Calibri" w:hAnsi="Calibri" w:cs="Calibri"/>
+                <w:lang w:val="ru-RU"/>
+              </w:rPr>
+            </w:pPr>
+            <w:r>
+              <w:rPr>
+                <w:rFonts w:ascii="Calibri" w:hAnsi="Calibri" w:cs="Calibri"/>
+                <w:lang w:val="ru-RU"/>
+              </w:rPr>
+              <w:t>Наконец, служба мониторинга представляет собой в полном смысле распределенное приложение.</w:t>
+            </w:r>
           </w:p>
         </w:tc>
       </w:tr>
@@ -977,11 +1263,143 @@
           <w:p>
             <w:pPr>
               <w:pStyle w:val="TableContents"/>
-              <w:rPr>
-                <w:rFonts w:ascii="Calibri" w:hAnsi="Calibri" w:cs="Calibri"/>
-                <w:lang w:val="ru-RU"/>
-              </w:rPr>
-            </w:pPr>
+              <w:ind w:firstLine="398"/>
+              <w:rPr>
+                <w:rFonts w:ascii="Calibri" w:hAnsi="Calibri" w:cs="Calibri"/>
+                <w:lang w:val="ru-RU"/>
+              </w:rPr>
+            </w:pPr>
+            <w:r>
+              <w:rPr>
+                <w:rFonts w:ascii="Calibri" w:hAnsi="Calibri" w:cs="Calibri"/>
+                <w:lang w:val="ru-RU"/>
+              </w:rPr>
+              <w:t>Базовым компонентом службы мониторинга является я</w:t>
+            </w:r>
+            <w:r>
+              <w:rPr>
+                <w:rFonts w:ascii="Calibri" w:hAnsi="Calibri" w:cs="Calibri"/>
+                <w:lang w:val="ru-RU"/>
+              </w:rPr>
+              <w:t>дро,</w:t>
+            </w:r>
+            <w:r>
+              <w:rPr>
+                <w:rFonts w:ascii="Calibri" w:hAnsi="Calibri" w:cs="Calibri"/>
+                <w:lang w:val="ru-RU"/>
+              </w:rPr>
+              <w:t xml:space="preserve"> </w:t>
+            </w:r>
+            <w:r>
+              <w:rPr>
+                <w:rFonts w:ascii="Calibri" w:hAnsi="Calibri" w:cs="Calibri"/>
+                <w:lang w:val="ru-RU"/>
+              </w:rPr>
+              <w:t xml:space="preserve">реализующее </w:t>
+            </w:r>
+            <w:r>
+              <w:rPr>
+                <w:rFonts w:ascii="Calibri" w:hAnsi="Calibri" w:cs="Calibri"/>
+                <w:lang w:val="ru-RU"/>
+              </w:rPr>
+              <w:t xml:space="preserve">динамически расширяемую программную платформу, в рамках которой запускаются и функционируют основные подсистемы службы. Кроме того, ядро обеспечивает работу загружаемых компонентов службы, </w:t>
+            </w:r>
+            <w:r>
+              <w:rPr>
+                <w:rFonts w:ascii="Calibri" w:hAnsi="Calibri" w:cs="Calibri"/>
+                <w:lang w:val="ru-RU"/>
+              </w:rPr>
+              <w:t>и</w:t>
+            </w:r>
+            <w:r>
+              <w:rPr>
+                <w:rFonts w:ascii="Calibri" w:hAnsi="Calibri" w:cs="Calibri"/>
+                <w:lang w:val="ru-RU"/>
+              </w:rPr>
+              <w:t xml:space="preserve"> содержит базовые механизмы и примитивы для их взаимодействия и синхронизации.</w:t>
+            </w:r>
+          </w:p>
+          <w:p>
+            <w:pPr>
+              <w:pStyle w:val="TableContents"/>
+              <w:ind w:firstLine="398"/>
+              <w:rPr>
+                <w:rFonts w:ascii="Calibri" w:hAnsi="Calibri" w:cs="Calibri"/>
+                <w:lang w:val="ru-RU"/>
+              </w:rPr>
+            </w:pPr>
+            <w:r>
+              <w:rPr>
+                <w:rFonts w:ascii="Calibri" w:hAnsi="Calibri" w:cs="Calibri"/>
+                <w:lang w:val="ru-RU"/>
+              </w:rPr>
+              <w:t>В качестве механизмов динамического расширения функционала мною было введен</w:t>
+            </w:r>
+            <w:r>
+              <w:rPr>
+                <w:rFonts w:ascii="Calibri" w:hAnsi="Calibri" w:cs="Calibri"/>
+                <w:lang w:val="ru-RU"/>
+              </w:rPr>
+              <w:t>о</w:t>
+            </w:r>
+            <w:r>
+              <w:rPr>
+                <w:rFonts w:ascii="Calibri" w:hAnsi="Calibri" w:cs="Calibri"/>
+                <w:lang w:val="ru-RU"/>
+              </w:rPr>
+              <w:t xml:space="preserve"> понятие драйвера ядра, который представляет собой сущность, реализующую некоторую часть общего поведения системы.</w:t>
+            </w:r>
+          </w:p>
+          <w:p>
+            <w:pPr>
+              <w:pStyle w:val="TableContents"/>
+              <w:ind w:firstLine="398"/>
+              <w:rPr>
+                <w:rFonts w:ascii="Calibri" w:hAnsi="Calibri" w:cs="Calibri"/>
+                <w:lang w:val="ru-RU"/>
+              </w:rPr>
+            </w:pPr>
+            <w:r>
+              <w:rPr>
+                <w:rFonts w:ascii="Calibri" w:hAnsi="Calibri" w:cs="Calibri"/>
+                <w:lang w:val="ru-RU"/>
+              </w:rPr>
+              <w:t>Взаимодействие драйверов не осуществляется напрямую. Вместо этого используется генерация, обработка и передача специальных событий ядру. Событие ядра инкапсулирует тип случившейся внутрисистемной ситуации и содержит необходимые параметры и структуры для ее корректной обработки.</w:t>
+            </w:r>
+          </w:p>
+          <w:p>
+            <w:pPr>
+              <w:pStyle w:val="TableContents"/>
+              <w:ind w:firstLine="398"/>
+              <w:rPr>
+                <w:rFonts w:ascii="Calibri" w:hAnsi="Calibri" w:cs="Calibri"/>
+                <w:lang w:val="ru-RU"/>
+              </w:rPr>
+            </w:pPr>
+            <w:r>
+              <w:rPr>
+                <w:rFonts w:ascii="Calibri" w:hAnsi="Calibri" w:cs="Calibri"/>
+                <w:lang w:val="ru-RU"/>
+              </w:rPr>
+              <w:t>Основная идея предлагаемого подхода при разработе ядра службы заключается в общем использовании одного драйвера несколькими службами одновременно.  Для реализации данного поведения мною были разработаны так называемые адаптеры ядра.</w:t>
+            </w:r>
+          </w:p>
+          <w:p>
+            <w:pPr>
+              <w:pStyle w:val="TableContents"/>
+              <w:ind w:firstLine="398"/>
+              <w:rPr>
+                <w:rFonts w:ascii="Calibri" w:hAnsi="Calibri" w:cs="Calibri"/>
+                <w:lang w:val="ru-RU"/>
+              </w:rPr>
+            </w:pPr>
+            <w:r>
+              <w:rPr>
+                <w:rFonts w:ascii="Calibri" w:hAnsi="Calibri" w:cs="Calibri"/>
+                <w:lang w:val="ru-RU"/>
+              </w:rPr>
+              <w:t>Для удаленного взаимодействия между узлами применяются сессии, которые бывают двух видов – режима пользователя и режима ядра. Сессии режима пользователя устанавливаются между ядром и панелью управления. Режима ядра – между двумя удаленными службами.</w:t>
+            </w:r>
           </w:p>
         </w:tc>
       </w:tr>
@@ -1015,11 +1433,53 @@
           <w:p>
             <w:pPr>
               <w:pStyle w:val="TableContents"/>
-              <w:rPr>
-                <w:rFonts w:ascii="Calibri" w:hAnsi="Calibri" w:cs="Calibri"/>
-                <w:lang w:val="ru-RU"/>
-              </w:rPr>
-            </w:pPr>
+              <w:ind w:firstLine="398"/>
+              <w:rPr>
+                <w:rFonts w:ascii="Calibri" w:hAnsi="Calibri" w:cs="Calibri"/>
+                <w:lang w:val="ru-RU"/>
+              </w:rPr>
+            </w:pPr>
+            <w:r>
+              <w:rPr>
+                <w:rFonts w:ascii="Calibri" w:hAnsi="Calibri" w:cs="Calibri"/>
+                <w:lang w:val="ru-RU"/>
+              </w:rPr>
+              <w:t xml:space="preserve">Мною было решено описывать поведение ядра в терминах конечных автоматов. Для этого было введено пять состояний ядра службы мониторинга – активное, пассивное, неопределенное, сетевое и автономное. </w:t>
+            </w:r>
+          </w:p>
+          <w:p>
+            <w:pPr>
+              <w:pStyle w:val="TableContents"/>
+              <w:ind w:firstLine="398"/>
+              <w:rPr>
+                <w:rFonts w:ascii="Calibri" w:hAnsi="Calibri" w:cs="Calibri"/>
+                <w:lang w:val="ru-RU"/>
+              </w:rPr>
+            </w:pPr>
+            <w:r>
+              <w:rPr>
+                <w:rFonts w:ascii="Calibri" w:hAnsi="Calibri" w:cs="Calibri"/>
+                <w:lang w:val="ru-RU"/>
+              </w:rPr>
+              <w:t>Сетевое и автономное состояния характеризуются наличием или отсутсвием сетевой подсистемы узла. Активное и пассивное состояния соотсвествуют формальным состояниям слжубы, описанным в разработанной модели.</w:t>
+            </w:r>
+          </w:p>
+          <w:p>
+            <w:pPr>
+              <w:pStyle w:val="TableContents"/>
+              <w:ind w:firstLine="398"/>
+              <w:rPr>
+                <w:rFonts w:ascii="Calibri" w:hAnsi="Calibri" w:cs="Calibri"/>
+                <w:lang w:val="ru-RU"/>
+              </w:rPr>
+            </w:pPr>
+            <w:r>
+              <w:rPr>
+                <w:rFonts w:ascii="Calibri" w:hAnsi="Calibri" w:cs="Calibri"/>
+                <w:lang w:val="ru-RU"/>
+              </w:rPr>
+              <w:t>Переходы между сосояниями осуществляют с помощью механизмов обработки и генерации внутрисистемных событий. Источниками этих событий могу быть как дайрверы ядра так и внутренние ее подсистемы.</w:t>
+            </w:r>
           </w:p>
         </w:tc>
       </w:tr>
@@ -1060,11 +1520,58 @@
           <w:p>
             <w:pPr>
               <w:pStyle w:val="TableContents"/>
-              <w:rPr>
-                <w:rFonts w:ascii="Calibri" w:hAnsi="Calibri" w:cs="Calibri"/>
-                <w:lang w:val="ru-RU"/>
-              </w:rPr>
-            </w:pPr>
+              <w:ind w:firstLine="398"/>
+              <w:rPr>
+                <w:rFonts w:ascii="Calibri" w:hAnsi="Calibri" w:cs="Calibri"/>
+                <w:lang w:val="ru-RU"/>
+              </w:rPr>
+            </w:pPr>
+            <w:r>
+              <w:rPr>
+                <w:rFonts w:ascii="Calibri" w:hAnsi="Calibri" w:cs="Calibri"/>
+                <w:lang w:val="ru-RU"/>
+              </w:rPr>
+              <w:t>Распределенная модель сетевого взаимодействия инкапсулирована в тренспортной подсистеме службы мониторинга, которая представляет собой совокупность подсистем ядра, драйверов транспортного уровня, менеджера сессий,</w:t>
+            </w:r>
+            <w:r>
+              <w:rPr>
+                <w:rFonts w:ascii="Calibri" w:hAnsi="Calibri" w:cs="Calibri"/>
+                <w:lang w:val="ru-RU"/>
+              </w:rPr>
+              <w:t xml:space="preserve"> а также</w:t>
+            </w:r>
+            <w:r>
+              <w:rPr>
+                <w:rFonts w:ascii="Calibri" w:hAnsi="Calibri" w:cs="Calibri"/>
+                <w:lang w:val="ru-RU"/>
+              </w:rPr>
+              <w:t xml:space="preserve"> мнопоточных распределенных алгоритмов.</w:t>
+            </w:r>
+          </w:p>
+          <w:p>
+            <w:pPr>
+              <w:pStyle w:val="TableContents"/>
+              <w:ind w:firstLine="398"/>
+              <w:rPr>
+                <w:rFonts w:ascii="Calibri" w:hAnsi="Calibri" w:cs="Calibri"/>
+                <w:lang w:val="ru-RU"/>
+              </w:rPr>
+            </w:pPr>
+            <w:r>
+              <w:rPr>
+                <w:rFonts w:ascii="Calibri" w:hAnsi="Calibri" w:cs="Calibri"/>
+                <w:lang w:val="ru-RU"/>
+              </w:rPr>
+              <w:t xml:space="preserve">Подсистема транспортного уровня службы реализует управление удаленными сессиями, мониторинг сетевой активности и именование распределенных объектов, адресацию и балансировку нагрузки в </w:t>
+            </w:r>
+            <w:r>
+              <w:rPr>
+                <w:rFonts w:ascii="Calibri" w:hAnsi="Calibri" w:cs="Calibri"/>
+                <w:lang w:val="ru-RU"/>
+              </w:rPr>
+              <w:lastRenderedPageBreak/>
+              <w:t>распределенной среде а также механизмы и алгоритмы выбора лидеров.</w:t>
+            </w:r>
           </w:p>
         </w:tc>
       </w:tr>
@@ -1087,6 +1594,7 @@
                 <w:rFonts w:ascii="Calibri" w:hAnsi="Calibri" w:cs="Calibri"/>
                 <w:lang w:val="ru-RU"/>
               </w:rPr>
+              <w:lastRenderedPageBreak/>
               <w:t>1</w:t>
             </w:r>
             <w:r>
@@ -1241,7 +1749,14 @@
                 <w:rFonts w:ascii="Calibri" w:hAnsi="Calibri" w:cs="Calibri"/>
                 <w:lang w:val="ru-RU"/>
               </w:rPr>
-              <w:t xml:space="preserve">Процесс выбора лидера представляет собой циклическую последовательность следующих </w:t>
+              <w:t>Процесс выбора лидера представляет собой циклическ</w:t>
+            </w:r>
+            <w:r>
+              <w:rPr>
+                <w:rFonts w:ascii="Calibri" w:hAnsi="Calibri" w:cs="Calibri"/>
+                <w:lang w:val="ru-RU"/>
+              </w:rPr>
+              <w:t xml:space="preserve">ую последовательность </w:t>
             </w:r>
             <w:r>
               <w:rPr>
@@ -1255,7 +1770,35 @@
                 <w:rFonts w:ascii="Calibri" w:hAnsi="Calibri" w:cs="Calibri"/>
                 <w:lang w:val="ru-RU"/>
               </w:rPr>
-              <w:t>действий: выбор узла</w:t>
+              <w:t>действий</w:t>
+            </w:r>
+            <w:r>
+              <w:rPr>
+                <w:rFonts w:ascii="Calibri" w:hAnsi="Calibri" w:cs="Calibri"/>
+                <w:lang w:val="ru-RU"/>
+              </w:rPr>
+              <w:t>, заканчивающуюся после перехода узла в новое состояние.</w:t>
+            </w:r>
+            <w:r>
+              <w:rPr>
+                <w:rFonts w:ascii="Calibri" w:hAnsi="Calibri" w:cs="Calibri"/>
+                <w:lang w:val="ru-RU"/>
+              </w:rPr>
+              <w:t xml:space="preserve"> </w:t>
+            </w:r>
+            <w:r>
+              <w:rPr>
+                <w:rFonts w:ascii="Calibri" w:hAnsi="Calibri" w:cs="Calibri"/>
+                <w:lang w:val="ru-RU"/>
+              </w:rPr>
+              <w:t>Это - в</w:t>
+            </w:r>
+            <w:r>
+              <w:rPr>
+                <w:rFonts w:ascii="Calibri" w:hAnsi="Calibri" w:cs="Calibri"/>
+                <w:lang w:val="ru-RU"/>
+              </w:rPr>
+              <w:t>ыбор узла</w:t>
             </w:r>
             <w:r>
               <w:rPr>
@@ -1304,7 +1847,14 @@
                 <w:rFonts w:ascii="Calibri" w:hAnsi="Calibri" w:cs="Calibri"/>
                 <w:lang w:val="ru-RU"/>
               </w:rPr>
-              <w:t xml:space="preserve">. После подключения узел – переходит в новое состояние –активное или пассивное. </w:t>
+              <w:t xml:space="preserve"> и переход в активное или пассивное состояние если подключение прошло успешно.</w:t>
+            </w:r>
+            <w:r>
+              <w:rPr>
+                <w:rFonts w:ascii="Calibri" w:hAnsi="Calibri" w:cs="Calibri"/>
+                <w:lang w:val="ru-RU"/>
+              </w:rPr>
+              <w:t xml:space="preserve"> </w:t>
             </w:r>
           </w:p>
         </w:tc>
@@ -1423,15 +1973,7 @@
                 <w:rFonts w:ascii="Calibri" w:hAnsi="Calibri" w:cs="Calibri"/>
                 <w:lang w:val="ru-RU"/>
               </w:rPr>
-              <w:t xml:space="preserve">Исполнительная подсистема реализует планирование и запуск модулей </w:t>
-            </w:r>
-            <w:r>
-              <w:rPr>
-                <w:rFonts w:ascii="Calibri" w:hAnsi="Calibri" w:cs="Calibri"/>
-                <w:lang w:val="ru-RU"/>
-              </w:rPr>
-              <w:lastRenderedPageBreak/>
-              <w:t>мониторинга, обработку их результатов, а также высокоуровневые операции развертывания модулей на удаленных узлах.</w:t>
+              <w:t>Исполнительная подсистема реализует планирование и запуск модулей мониторинга, обработку их результатов, а также высокоуровневые операции развертывания модулей на удаленных узлах.</w:t>
             </w:r>
           </w:p>
         </w:tc>
@@ -1455,7 +1997,6 @@
                 <w:rFonts w:ascii="Calibri" w:hAnsi="Calibri" w:cs="Calibri"/>
                 <w:lang w:val="ru-RU"/>
               </w:rPr>
-              <w:lastRenderedPageBreak/>
               <w:t>14</w:t>
             </w:r>
           </w:p>
@@ -1763,7 +2304,15 @@
                 <w:rFonts w:ascii="Calibri" w:hAnsi="Calibri" w:cs="Calibri"/>
                 <w:lang w:val="ru-RU"/>
               </w:rPr>
-              <w:t xml:space="preserve">  Реализованные в рамках проекта классы, представляют собой объединение пакетов языка </w:t>
+              <w:t xml:space="preserve">  Реализованные в рамках проекта классы, представляют собой </w:t>
+            </w:r>
+            <w:r>
+              <w:rPr>
+                <w:rFonts w:ascii="Calibri" w:hAnsi="Calibri" w:cs="Calibri"/>
+                <w:lang w:val="ru-RU"/>
+              </w:rPr>
+              <w:lastRenderedPageBreak/>
+              <w:t xml:space="preserve">объединение пакетов языка </w:t>
             </w:r>
             <w:r>
               <w:rPr>
@@ -1835,6 +2384,7 @@
                 <w:rFonts w:ascii="Calibri" w:hAnsi="Calibri" w:cs="Calibri"/>
                 <w:lang w:val="ru-RU"/>
               </w:rPr>
+              <w:lastRenderedPageBreak/>
               <w:t>17</w:t>
             </w:r>
           </w:p>
@@ -1945,15 +2495,7 @@
                 <w:rFonts w:ascii="Calibri" w:hAnsi="Calibri" w:cs="Calibri"/>
                 <w:lang w:val="ru-RU"/>
               </w:rPr>
-              <w:t xml:space="preserve">Можно выделить следующие пути развития проекта. Во-первых, для наделения системы коробочным функционалом, требуется – разработка набора шаблонных модулей мониторинга, для решения круга повседневных задач, таких </w:t>
-            </w:r>
-            <w:r>
-              <w:rPr>
-                <w:rFonts w:ascii="Calibri" w:hAnsi="Calibri" w:cs="Calibri"/>
-                <w:lang w:val="ru-RU"/>
-              </w:rPr>
-              <w:lastRenderedPageBreak/>
-              <w:t xml:space="preserve">как анализ сететвого трафика, загрузка и температура процессора, количество свободной памяти и т.п. Во-вторых, совершенствование компонентов и оптмизация алгоритмов базовой </w:t>
+              <w:t xml:space="preserve">Можно выделить следующие пути развития проекта. Во-первых, для наделения системы коробочным функционалом, требуется – разработка набора шаблонных модулей мониторинга, для решения круга повседневных задач, таких как анализ сететвого трафика, загрузка и температура процессора, количество свободной памяти и т.п. Во-вторых, совершенствование компонентов и оптмизация алгоритмов базовой </w:t>
             </w:r>
             <w:r>
               <w:rPr>
@@ -2012,7 +2554,6 @@
                 <w:rFonts w:ascii="Calibri" w:hAnsi="Calibri" w:cs="Calibri"/>
                 <w:lang w:val="ru-RU"/>
               </w:rPr>
-              <w:lastRenderedPageBreak/>
               <w:t>19</w:t>
             </w:r>
           </w:p>
@@ -3648,7 +4189,7 @@
 </file>
 
 <file path=customXml/itemProps1.xml><?xml version="1.0" encoding="utf-8"?>
-<ds:datastoreItem xmlns:ds="http://schemas.openxmlformats.org/officeDocument/2006/customXml" ds:itemID="{25E24BAD-3511-41E4-A26B-E56FFC8E5166}">
+<ds:datastoreItem xmlns:ds="http://schemas.openxmlformats.org/officeDocument/2006/customXml" ds:itemID="{FC79F936-6A80-4795-8FD2-059C80DDF394}">
   <ds:schemaRefs>
     <ds:schemaRef ds:uri="http://schemas.openxmlformats.org/officeDocument/2006/bibliography"/>
   </ds:schemaRefs>

</xml_diff>

<commit_message>
release candidat of my speech_kostyukov.docx
</commit_message>
<xml_diff>
--- a/diploma/trunk/doc/speech_kostyukov.docx
+++ b/diploma/trunk/doc/speech_kostyukov.docx
@@ -251,35 +251,56 @@
                 <w:rFonts w:ascii="Calibri" w:hAnsi="Calibri" w:cs="Calibri"/>
                 <w:lang w:val="ru-RU"/>
               </w:rPr>
-              <w:t xml:space="preserve"> существует </w:t>
-            </w:r>
-            <w:r>
-              <w:rPr>
-                <w:rFonts w:ascii="Calibri" w:hAnsi="Calibri" w:cs="Calibri"/>
-                <w:lang w:val="ru-RU"/>
-              </w:rPr>
-              <w:t>специализированный класс</w:t>
-            </w:r>
-            <w:r>
-              <w:rPr>
-                <w:rFonts w:ascii="Calibri" w:hAnsi="Calibri" w:cs="Calibri"/>
-                <w:lang w:val="ru-RU"/>
-              </w:rPr>
-              <w:t xml:space="preserve"> </w:t>
-            </w:r>
-            <w:r>
-              <w:rPr>
-                <w:rFonts w:ascii="Calibri" w:hAnsi="Calibri" w:cs="Calibri"/>
-                <w:lang w:val="ru-RU"/>
-              </w:rPr>
-              <w:t>программных систем – именуемый системами</w:t>
-            </w:r>
-            <w:r>
-              <w:rPr>
-                <w:rFonts w:ascii="Calibri" w:hAnsi="Calibri" w:cs="Calibri"/>
-                <w:lang w:val="ru-RU"/>
-              </w:rPr>
-              <w:t xml:space="preserve"> мониторинга, который появился сравнительно недавно и уже успел эволюионировать из примтив</w:t>
+              <w:t xml:space="preserve"> существуют системы мониторинга</w:t>
+            </w:r>
+            <w:r>
+              <w:rPr>
+                <w:rFonts w:ascii="Calibri" w:hAnsi="Calibri" w:cs="Calibri"/>
+                <w:lang w:val="ru-RU"/>
+              </w:rPr>
+              <w:t xml:space="preserve">. </w:t>
+            </w:r>
+            <w:r>
+              <w:rPr>
+                <w:rFonts w:ascii="Calibri" w:hAnsi="Calibri" w:cs="Calibri"/>
+                <w:lang w:val="ru-RU"/>
+              </w:rPr>
+              <w:t xml:space="preserve">Этот </w:t>
+            </w:r>
+            <w:r>
+              <w:rPr>
+                <w:rFonts w:ascii="Calibri" w:hAnsi="Calibri" w:cs="Calibri"/>
+                <w:lang w:val="ru-RU"/>
+              </w:rPr>
+              <w:t>класс</w:t>
+            </w:r>
+            <w:r>
+              <w:rPr>
+                <w:rFonts w:ascii="Calibri" w:hAnsi="Calibri" w:cs="Calibri"/>
+                <w:lang w:val="ru-RU"/>
+              </w:rPr>
+              <w:t xml:space="preserve"> систем</w:t>
+            </w:r>
+            <w:r>
+              <w:rPr>
+                <w:rFonts w:ascii="Calibri" w:hAnsi="Calibri" w:cs="Calibri"/>
+                <w:lang w:val="ru-RU"/>
+              </w:rPr>
+              <w:t xml:space="preserve"> появился сра</w:t>
+            </w:r>
+            <w:r>
+              <w:rPr>
+                <w:rFonts w:ascii="Calibri" w:hAnsi="Calibri" w:cs="Calibri"/>
+                <w:lang w:val="ru-RU"/>
+              </w:rPr>
+              <w:t xml:space="preserve">внительно недавно, но уже </w:t>
+            </w:r>
+            <w:r>
+              <w:rPr>
+                <w:rFonts w:ascii="Calibri" w:hAnsi="Calibri" w:cs="Calibri"/>
+                <w:lang w:val="ru-RU"/>
+              </w:rPr>
+              <w:t>успел эволюионировать из примтив</w:t>
             </w:r>
             <w:r>
               <w:rPr>
@@ -332,21 +353,7 @@
                 <w:rFonts w:ascii="Calibri" w:hAnsi="Calibri" w:cs="Calibri"/>
                 <w:lang w:val="ru-RU"/>
               </w:rPr>
-              <w:t xml:space="preserve">т появляться, определяя </w:t>
-            </w:r>
-            <w:r>
-              <w:rPr>
-                <w:rFonts w:ascii="Calibri" w:hAnsi="Calibri" w:cs="Calibri"/>
-                <w:lang w:val="ru-RU"/>
-              </w:rPr>
-              <w:t xml:space="preserve">его </w:t>
-            </w:r>
-            <w:r>
-              <w:rPr>
-                <w:rFonts w:ascii="Calibri" w:hAnsi="Calibri" w:cs="Calibri"/>
-                <w:lang w:val="ru-RU"/>
-              </w:rPr>
-              <w:t>новые в</w:t>
+              <w:t>т появляться, определяя новые в</w:t>
             </w:r>
             <w:r>
               <w:rPr>
@@ -367,7 +374,21 @@
                 <w:rFonts w:ascii="Calibri" w:hAnsi="Calibri" w:cs="Calibri"/>
                 <w:lang w:val="ru-RU"/>
               </w:rPr>
-              <w:t xml:space="preserve"> нового подкласса систем мониторинга – распеделенных систем с </w:t>
+              <w:t xml:space="preserve"> нового подкласса </w:t>
+            </w:r>
+            <w:r>
+              <w:rPr>
+                <w:rFonts w:ascii="Calibri" w:hAnsi="Calibri" w:cs="Calibri"/>
+                <w:lang w:val="ru-RU"/>
+              </w:rPr>
+              <w:t>инструментов</w:t>
+            </w:r>
+            <w:r>
+              <w:rPr>
+                <w:rFonts w:ascii="Calibri" w:hAnsi="Calibri" w:cs="Calibri"/>
+                <w:lang w:val="ru-RU"/>
+              </w:rPr>
+              <w:t xml:space="preserve"> мониторинга – распеделенных систем с </w:t>
             </w:r>
             <w:r>
               <w:rPr>
@@ -439,7 +460,45 @@
                 <w:rFonts w:ascii="Calibri" w:hAnsi="Calibri" w:cs="Calibri"/>
                 <w:lang w:val="ru-RU"/>
               </w:rPr>
-              <w:t xml:space="preserve">Рассмотрим выдвинутую нами модель требований к соврмеменным системам мониторинга. При этом, мало того, что система должна удовлетворять перечисленным требованиям, она должна еще и выдерживать динамику их изменений. Итак, отказоустойчивость системы подразумевает ее возможноть нормально функционировать после выхода из строя одной или более значимых компонент.  </w:t>
+              <w:t>На этапе</w:t>
+            </w:r>
+            <w:r>
+              <w:rPr>
+                <w:rFonts w:ascii="Calibri" w:hAnsi="Calibri" w:cs="Calibri"/>
+                <w:lang w:val="ru-RU"/>
+              </w:rPr>
+              <w:t xml:space="preserve"> формализации модели системы, нами была выдвинута </w:t>
+            </w:r>
+            <w:r>
+              <w:rPr>
+                <w:rFonts w:ascii="Calibri" w:hAnsi="Calibri" w:cs="Calibri"/>
+                <w:lang w:val="ru-RU"/>
+              </w:rPr>
+              <w:t xml:space="preserve">модель требований к соврмеменным системам мониторинга. При этом, мало того, что система должна удовлетворять перечисленным требованиям, она должна еще и выдерживать динамику их изменений. </w:t>
+            </w:r>
+          </w:p>
+          <w:p>
+            <w:pPr>
+              <w:pStyle w:val="TableContents"/>
+              <w:ind w:firstLine="398"/>
+              <w:rPr>
+                <w:rFonts w:ascii="Calibri" w:hAnsi="Calibri" w:cs="Calibri"/>
+                <w:lang w:val="ru-RU"/>
+              </w:rPr>
+            </w:pPr>
+            <w:r>
+              <w:rPr>
+                <w:rFonts w:ascii="Calibri" w:hAnsi="Calibri" w:cs="Calibri"/>
+                <w:lang w:val="ru-RU"/>
+              </w:rPr>
+              <w:t>О</w:t>
+            </w:r>
+            <w:r>
+              <w:rPr>
+                <w:rFonts w:ascii="Calibri" w:hAnsi="Calibri" w:cs="Calibri"/>
+                <w:lang w:val="ru-RU"/>
+              </w:rPr>
+              <w:t xml:space="preserve">тказоустойчивость системы подразумевает ее возможноть нормально функционировать после выхода из строя одной или более значимых компонент.  </w:t>
             </w:r>
             <w:r>
               <w:rPr>
@@ -467,7 +526,35 @@
                 <w:rFonts w:ascii="Calibri" w:hAnsi="Calibri" w:cs="Calibri"/>
                 <w:lang w:val="ru-RU"/>
               </w:rPr>
-              <w:t>. Эффективность и применимость системы мониторинга определяется  возможностью ее внедрения в произвольную сферу эксплуатации, а также легкость сопровождения и администрирования.</w:t>
+              <w:t>. Эффективность и применимос</w:t>
+            </w:r>
+            <w:r>
+              <w:rPr>
+                <w:rFonts w:ascii="Calibri" w:hAnsi="Calibri" w:cs="Calibri"/>
+                <w:lang w:val="ru-RU"/>
+              </w:rPr>
+              <w:t>ть системы мониторинга определяю</w:t>
+            </w:r>
+            <w:r>
+              <w:rPr>
+                <w:rFonts w:ascii="Calibri" w:hAnsi="Calibri" w:cs="Calibri"/>
+                <w:lang w:val="ru-RU"/>
+              </w:rPr>
+              <w:t>тся  возможностью ее внедрения в произвольную сферу эксплуатации, а также легкость</w:t>
+            </w:r>
+            <w:r>
+              <w:rPr>
+                <w:rFonts w:ascii="Calibri" w:hAnsi="Calibri" w:cs="Calibri"/>
+                <w:lang w:val="ru-RU"/>
+              </w:rPr>
+              <w:t>ю</w:t>
+            </w:r>
+            <w:r>
+              <w:rPr>
+                <w:rFonts w:ascii="Calibri" w:hAnsi="Calibri" w:cs="Calibri"/>
+                <w:lang w:val="ru-RU"/>
+              </w:rPr>
+              <w:t xml:space="preserve"> сопровождения и администрирования.</w:t>
             </w:r>
             <w:r>
               <w:rPr>
@@ -569,7 +656,105 @@
                 <w:rFonts w:ascii="Calibri" w:hAnsi="Calibri" w:cs="Calibri"/>
                 <w:lang w:val="ru-RU"/>
               </w:rPr>
-              <w:t>В процессе построения модели и архитеттуры системы, нами были изучены наиболее популярные системы мониторинга и произведена их классификация. Можно выделить клиент-серверны и распределенные системы, взависимоти от методологии построения транспорного уровня. А также расширяемые и не расширяемые системы в замисимости от наличия механизмов динамической загрузки и исполнения модулей или плагинов мониторинга. Рассмотррение аналогов, позволило сделать вывод о необходимости появления целого класса новых систем – решений на основе распределенных систем с динамически расширяемым функционалом.</w:t>
+              <w:t xml:space="preserve">В процессе построения модели и архитеттуры системы, нами были изучены наиболее популярные </w:t>
+            </w:r>
+            <w:r>
+              <w:rPr>
+                <w:rFonts w:ascii="Calibri" w:hAnsi="Calibri" w:cs="Calibri"/>
+                <w:lang w:val="ru-RU"/>
+              </w:rPr>
+              <w:t>решения в области</w:t>
+            </w:r>
+            <w:r>
+              <w:rPr>
+                <w:rFonts w:ascii="Calibri" w:hAnsi="Calibri" w:cs="Calibri"/>
+                <w:lang w:val="ru-RU"/>
+              </w:rPr>
+              <w:t xml:space="preserve"> мониторинга и произведена их классификация. Можно выделить клиент-серверны и распределенные системы, </w:t>
+            </w:r>
+            <w:r>
+              <w:rPr>
+                <w:rFonts w:ascii="Calibri" w:hAnsi="Calibri" w:cs="Calibri"/>
+                <w:lang w:val="ru-RU"/>
+              </w:rPr>
+              <w:t>(</w:t>
+            </w:r>
+            <w:r>
+              <w:rPr>
+                <w:rFonts w:ascii="Calibri" w:hAnsi="Calibri" w:cs="Calibri"/>
+                <w:lang w:val="ru-RU"/>
+              </w:rPr>
+              <w:t>взависимоти от методологии п</w:t>
+            </w:r>
+            <w:r>
+              <w:rPr>
+                <w:rFonts w:ascii="Calibri" w:hAnsi="Calibri" w:cs="Calibri"/>
+                <w:lang w:val="ru-RU"/>
+              </w:rPr>
+              <w:t>остроения транспорного уровня</w:t>
+            </w:r>
+            <w:r>
+              <w:rPr>
+                <w:rFonts w:ascii="Calibri" w:hAnsi="Calibri" w:cs="Calibri"/>
+                <w:lang w:val="ru-RU"/>
+              </w:rPr>
+              <w:t>)</w:t>
+            </w:r>
+            <w:r>
+              <w:rPr>
+                <w:rFonts w:ascii="Calibri" w:hAnsi="Calibri" w:cs="Calibri"/>
+                <w:lang w:val="ru-RU"/>
+              </w:rPr>
+              <w:t>, а</w:t>
+            </w:r>
+            <w:r>
+              <w:rPr>
+                <w:rFonts w:ascii="Calibri" w:hAnsi="Calibri" w:cs="Calibri"/>
+                <w:lang w:val="ru-RU"/>
+              </w:rPr>
+              <w:t xml:space="preserve"> также расши</w:t>
+            </w:r>
+            <w:r>
+              <w:rPr>
+                <w:rFonts w:ascii="Calibri" w:hAnsi="Calibri" w:cs="Calibri"/>
+                <w:lang w:val="ru-RU"/>
+              </w:rPr>
+              <w:t>ряемые и не расширяемые системы (</w:t>
+            </w:r>
+            <w:r>
+              <w:rPr>
+                <w:rFonts w:ascii="Calibri" w:hAnsi="Calibri" w:cs="Calibri"/>
+                <w:lang w:val="ru-RU"/>
+              </w:rPr>
+              <w:t>в замисимости от наличия механизмов динамической загрузки и исполнения модулей</w:t>
+            </w:r>
+            <w:r>
+              <w:rPr>
+                <w:rFonts w:ascii="Calibri" w:hAnsi="Calibri" w:cs="Calibri"/>
+                <w:lang w:val="ru-RU"/>
+              </w:rPr>
+              <w:t>)</w:t>
+            </w:r>
+            <w:r>
+              <w:rPr>
+                <w:rFonts w:ascii="Calibri" w:hAnsi="Calibri" w:cs="Calibri"/>
+                <w:lang w:val="ru-RU"/>
+              </w:rPr>
+              <w:t xml:space="preserve">. Рассмотррение аналогов, позволило сделать вывод о необходимости появления целого класса </w:t>
+            </w:r>
+            <w:r>
+              <w:rPr>
+                <w:rFonts w:ascii="Calibri" w:hAnsi="Calibri" w:cs="Calibri"/>
+                <w:lang w:val="ru-RU"/>
+              </w:rPr>
+              <w:t>инструментов мониторинга</w:t>
+            </w:r>
+            <w:r>
+              <w:rPr>
+                <w:rFonts w:ascii="Calibri" w:hAnsi="Calibri" w:cs="Calibri"/>
+                <w:lang w:val="ru-RU"/>
+              </w:rPr>
+              <w:t xml:space="preserve"> – решений на основе распределенных систем с динамически расширяемым функционалом.</w:t>
             </w:r>
           </w:p>
         </w:tc>
@@ -629,42 +814,35 @@
                 <w:rFonts w:ascii="Calibri" w:hAnsi="Calibri" w:cs="Calibri"/>
                 <w:lang w:val="ru-RU"/>
               </w:rPr>
-              <w:t xml:space="preserve"> определимся с базовыми понятиями. Предметная област</w:t>
-            </w:r>
-            <w:r>
-              <w:rPr>
-                <w:rFonts w:ascii="Calibri" w:hAnsi="Calibri" w:cs="Calibri"/>
-                <w:lang w:val="ru-RU"/>
-              </w:rPr>
-              <w:t>ь</w:t>
-            </w:r>
-            <w:r>
-              <w:rPr>
-                <w:rFonts w:ascii="Calibri" w:hAnsi="Calibri" w:cs="Calibri"/>
-                <w:lang w:val="ru-RU"/>
-              </w:rPr>
-              <w:t xml:space="preserve"> описывается с помошью терминов </w:t>
-            </w:r>
-            <w:r>
-              <w:rPr>
-                <w:rFonts w:ascii="Calibri" w:hAnsi="Calibri" w:cs="Calibri"/>
-                <w:lang w:val="ru-RU"/>
-              </w:rPr>
-              <w:t>Вычислительный узел, с</w:t>
-            </w:r>
-            <w:r>
-              <w:rPr>
-                <w:rFonts w:ascii="Calibri" w:hAnsi="Calibri" w:cs="Calibri"/>
-                <w:lang w:val="ru-RU"/>
-              </w:rPr>
-              <w:t xml:space="preserve">лужба, хранилище данных и задача мониторинга. </w:t>
-            </w:r>
-            <w:r>
-              <w:rPr>
-                <w:rFonts w:ascii="Calibri" w:hAnsi="Calibri" w:cs="Calibri"/>
-                <w:lang w:val="ru-RU"/>
-              </w:rPr>
-              <w:t>Вычислительный узел – это устройство способное выполнять код слажбы. В свою очередь, с</w:t>
+              <w:t xml:space="preserve"> определимся с базовыми понятиями. </w:t>
+            </w:r>
+            <w:r>
+              <w:rPr>
+                <w:rFonts w:ascii="Calibri" w:hAnsi="Calibri" w:cs="Calibri"/>
+                <w:lang w:val="ru-RU"/>
+              </w:rPr>
+              <w:t xml:space="preserve"> </w:t>
+            </w:r>
+            <w:r>
+              <w:rPr>
+                <w:rFonts w:ascii="Calibri" w:hAnsi="Calibri" w:cs="Calibri"/>
+                <w:lang w:val="ru-RU"/>
+              </w:rPr>
+              <w:t>Вычислительный узел – это устрой</w:t>
+            </w:r>
+            <w:r>
+              <w:rPr>
+                <w:rFonts w:ascii="Calibri" w:hAnsi="Calibri" w:cs="Calibri"/>
+                <w:lang w:val="ru-RU"/>
+              </w:rPr>
+              <w:t>ство способное выполнять код слу</w:t>
+            </w:r>
+            <w:r>
+              <w:rPr>
+                <w:rFonts w:ascii="Calibri" w:hAnsi="Calibri" w:cs="Calibri"/>
+                <w:lang w:val="ru-RU"/>
+              </w:rPr>
+              <w:t>жбы. В свою очередь, с</w:t>
             </w:r>
             <w:r>
               <w:rPr>
@@ -678,46 +856,7 @@
                 <w:rFonts w:ascii="Calibri" w:hAnsi="Calibri" w:cs="Calibri"/>
                 <w:lang w:val="ru-RU"/>
               </w:rPr>
-              <w:t xml:space="preserve"> – это активная сущность, запущенная на узле и наблюдающая за его состоянием. Хранилище – пассиваня сущность, предоставлющая службе ресуры для приема сообщений. И наконец задача мониторинга – определяется как шаблонная проблема получения и анализа некоторой информации о </w:t>
-            </w:r>
-            <w:r>
-              <w:rPr>
-                <w:rFonts w:ascii="Calibri" w:hAnsi="Calibri" w:cs="Calibri"/>
-                <w:lang w:val="ru-RU"/>
-              </w:rPr>
-              <w:lastRenderedPageBreak/>
-              <w:t>удаленном узле.</w:t>
-            </w:r>
-          </w:p>
-          <w:p>
-            <w:pPr>
-              <w:pStyle w:val="TableContents"/>
-              <w:ind w:firstLine="398"/>
-              <w:rPr>
-                <w:rFonts w:ascii="Calibri" w:hAnsi="Calibri" w:cs="Calibri"/>
-                <w:lang w:val="ru-RU"/>
-              </w:rPr>
-            </w:pPr>
-            <w:r>
-              <w:rPr>
-                <w:rFonts w:ascii="Calibri" w:hAnsi="Calibri" w:cs="Calibri"/>
-                <w:lang w:val="ru-RU"/>
-              </w:rPr>
-              <w:t>Рассмотренные понятия позволяют описать систему</w:t>
-            </w:r>
-            <w:r>
-              <w:rPr>
-                <w:rFonts w:ascii="Calibri" w:hAnsi="Calibri" w:cs="Calibri"/>
-                <w:lang w:val="ru-RU"/>
-              </w:rPr>
-              <w:t xml:space="preserve"> с точки зрения естественного языка. Обратимся к формальному описанию распределенной системы мониторинга, разработанному нами в рамках дипломного проекта</w:t>
-            </w:r>
-            <w:r>
-              <w:rPr>
-                <w:rFonts w:ascii="Calibri" w:hAnsi="Calibri" w:cs="Calibri"/>
-                <w:lang w:val="ru-RU"/>
-              </w:rPr>
-              <w:t>.</w:t>
+              <w:t xml:space="preserve"> – это активная сущность, запущенная на узле и наблюдающая за его состоянием. Хранилище – пассиваня сущность, предоставлющая службе ресуры для приема сообщений. И наконец задача мониторинга – определяется как шаблонная проблема получения и анализа некоторой информации о удаленном узле.</w:t>
             </w:r>
           </w:p>
         </w:tc>
@@ -764,6 +903,23 @@
                 <w:rFonts w:ascii="Calibri" w:hAnsi="Calibri" w:cs="Calibri"/>
                 <w:lang w:val="ru-RU"/>
               </w:rPr>
+              <w:t>Рассмотрим формальное описание модели системы, представленое с помощью понятий абстракции модуля и состояния.</w:t>
+            </w:r>
+          </w:p>
+          <w:p>
+            <w:pPr>
+              <w:pStyle w:val="TableContents"/>
+              <w:ind w:firstLine="398"/>
+              <w:rPr>
+                <w:rFonts w:ascii="Calibri" w:hAnsi="Calibri" w:cs="Calibri"/>
+                <w:lang w:val="ru-RU"/>
+              </w:rPr>
+            </w:pPr>
+            <w:r>
+              <w:rPr>
+                <w:rFonts w:ascii="Calibri" w:hAnsi="Calibri" w:cs="Calibri"/>
+                <w:lang w:val="ru-RU"/>
+              </w:rPr>
               <w:t xml:space="preserve">Ключевым моментом во всем процессе мониторинга является его цель. Цель описывается множеством задач мониторинга. В предлагаемой </w:t>
             </w:r>
             <w:r>
@@ -771,35 +927,56 @@
                 <w:rFonts w:ascii="Calibri" w:hAnsi="Calibri" w:cs="Calibri"/>
                 <w:lang w:val="ru-RU"/>
               </w:rPr>
-              <w:t>модели системы</w:t>
-            </w:r>
-            <w:r>
-              <w:rPr>
-                <w:rFonts w:ascii="Calibri" w:hAnsi="Calibri" w:cs="Calibri"/>
-                <w:lang w:val="ru-RU"/>
-              </w:rPr>
-              <w:t xml:space="preserve"> модуль является результатом отображения задачи мониторинга из предметной области в программную среду и представляет собой сущность, характеризующуюся:  возможностью исполнения в ОС, входными данными, выходными данными, интерфейсом, реализацией. Понятие модуля было введено нами для обеспечения целевой системы механизмами динамического расширения функционала</w:t>
-            </w:r>
-            <w:r>
-              <w:rPr>
-                <w:rFonts w:ascii="Calibri" w:hAnsi="Calibri" w:cs="Calibri"/>
-                <w:lang w:val="ru-RU"/>
-              </w:rPr>
-              <w:t xml:space="preserve">, которые наделяют </w:t>
-            </w:r>
-            <w:r>
-              <w:rPr>
-                <w:rFonts w:ascii="Calibri" w:hAnsi="Calibri" w:cs="Calibri"/>
-                <w:lang w:val="ru-RU"/>
-              </w:rPr>
-              <w:t xml:space="preserve">ее </w:t>
-            </w:r>
-            <w:r>
-              <w:rPr>
-                <w:rFonts w:ascii="Calibri" w:hAnsi="Calibri" w:cs="Calibri"/>
-                <w:lang w:val="ru-RU"/>
-              </w:rPr>
-              <w:t>дополнительным поведением и позволяют удовлетворять требованиям к применимости и эффективности</w:t>
+              <w:t xml:space="preserve">модели </w:t>
+            </w:r>
+            <w:r>
+              <w:rPr>
+                <w:rFonts w:ascii="Calibri" w:hAnsi="Calibri" w:cs="Calibri"/>
+                <w:lang w:val="ru-RU"/>
+              </w:rPr>
+              <w:t>модуль</w:t>
+            </w:r>
+            <w:r>
+              <w:rPr>
+                <w:rFonts w:ascii="Calibri" w:hAnsi="Calibri" w:cs="Calibri"/>
+                <w:lang w:val="ru-RU"/>
+              </w:rPr>
+              <w:t xml:space="preserve"> мониторинга</w:t>
+            </w:r>
+            <w:r>
+              <w:rPr>
+                <w:rFonts w:ascii="Calibri" w:hAnsi="Calibri" w:cs="Calibri"/>
+                <w:lang w:val="ru-RU"/>
+              </w:rPr>
+              <w:t xml:space="preserve"> является результатом отображения задачи из предметной области в программную среду и представляет собой сущность, характеризующуюся:  возможностью исполнения в ОС, входными данными,</w:t>
+            </w:r>
+            <w:r>
+              <w:rPr>
+                <w:rFonts w:ascii="Calibri" w:hAnsi="Calibri" w:cs="Calibri"/>
+                <w:lang w:val="ru-RU"/>
+              </w:rPr>
+              <w:t xml:space="preserve"> выходными данными (представляющими собой вектора произвольных объектов), интерфейсом и</w:t>
+            </w:r>
+            <w:r>
+              <w:rPr>
+                <w:rFonts w:ascii="Calibri" w:hAnsi="Calibri" w:cs="Calibri"/>
+                <w:lang w:val="ru-RU"/>
+              </w:rPr>
+              <w:t xml:space="preserve"> реализацией. Понятие модуля было введено нами для обеспечения целевой системы механизмами динамического расширения функционала</w:t>
+            </w:r>
+            <w:r>
+              <w:rPr>
+                <w:rFonts w:ascii="Calibri" w:hAnsi="Calibri" w:cs="Calibri"/>
+                <w:lang w:val="ru-RU"/>
+              </w:rPr>
+              <w:t>, а следовательно для удовлетворения</w:t>
+            </w:r>
+            <w:r>
+              <w:rPr>
+                <w:rFonts w:ascii="Calibri" w:hAnsi="Calibri" w:cs="Calibri"/>
+                <w:lang w:val="ru-RU"/>
+              </w:rPr>
+              <w:t xml:space="preserve"> требованиям к применимости и эффективности</w:t>
             </w:r>
             <w:r>
               <w:rPr>
@@ -852,7 +1029,7 @@
                 <w:rFonts w:ascii="Calibri" w:hAnsi="Calibri" w:cs="Calibri"/>
                 <w:lang w:val="ru-RU"/>
               </w:rPr>
-              <w:t>Из теории распределенных систем, известно понятие глобального состояния системы, которое определяется графом связности узлов, расположением запущенных экземпляров модулей и нагрузкой на узлы. В предлагаемой модели роль распределенного модуля играет служба мониторинга. Нагрузки на узел — индекс производительности узла, опреде</w:t>
+              <w:t>Из теории распределенных систем, известно понятие глобального состояния, которое определяется графом связности узлов, расположением запущенных экземпляров модулей и нагрузкой на узлы. В предлагаемой модели роль распределенного модуля играет служба мониторинга. Нагрузки на узел — индекс производительности узла, опреде</w:t>
             </w:r>
             <w:r>
               <w:rPr>
@@ -925,7 +1102,52 @@
                 <w:rFonts w:ascii="Calibri" w:hAnsi="Calibri" w:cs="Calibri"/>
                 <w:lang w:val="ru-RU"/>
               </w:rPr>
-              <w:t>Активное состояние наделяет службу дополнительными обязанностями по отношению к соседним узлам: планирование запусков модулей мониторинга; мониторинг и диспетчеризация процессов исполнения модулей мониторинга; предоставление промежуточного хранилища для пересылаемых сообщений.</w:t>
+              <w:t>Активное состояние наделяет службу дополнительными обязанностями по отношению к соседним узлам: планирование запусков модулей; мониторинг и диспетчеризация процессо</w:t>
+            </w:r>
+            <w:r>
+              <w:rPr>
+                <w:rFonts w:ascii="Calibri" w:hAnsi="Calibri" w:cs="Calibri"/>
+                <w:lang w:val="ru-RU"/>
+              </w:rPr>
+              <w:t>в исполнения модулей</w:t>
+            </w:r>
+            <w:r>
+              <w:rPr>
+                <w:rFonts w:ascii="Calibri" w:hAnsi="Calibri" w:cs="Calibri"/>
+                <w:lang w:val="ru-RU"/>
+              </w:rPr>
+              <w:t>; предоставление промежуточного хранилища для пересылаемых сообщений.</w:t>
+            </w:r>
+          </w:p>
+          <w:p>
+            <w:pPr>
+              <w:pStyle w:val="TableContents"/>
+              <w:ind w:firstLine="398"/>
+              <w:rPr>
+                <w:rFonts w:ascii="Calibri" w:hAnsi="Calibri" w:cs="Calibri"/>
+                <w:lang w:val="ru-RU"/>
+              </w:rPr>
+            </w:pPr>
+            <w:r>
+              <w:rPr>
+                <w:rFonts w:ascii="Calibri" w:hAnsi="Calibri" w:cs="Calibri"/>
+                <w:lang w:val="ru-RU"/>
+              </w:rPr>
+              <w:t>Испольлозование свойст</w:t>
+            </w:r>
+            <w:r>
+              <w:rPr>
+                <w:rFonts w:ascii="Calibri" w:hAnsi="Calibri" w:cs="Calibri"/>
+                <w:lang w:val="ru-RU"/>
+              </w:rPr>
+              <w:t>в</w:t>
+            </w:r>
+            <w:r>
+              <w:rPr>
+                <w:rFonts w:ascii="Calibri" w:hAnsi="Calibri" w:cs="Calibri"/>
+                <w:lang w:val="ru-RU"/>
+              </w:rPr>
+              <w:t xml:space="preserve"> распределенных сиситем в процессе мониторинга, позволяет удволтеворить требованиям отказоустойчивости  и масшиабируемости.</w:t>
             </w:r>
           </w:p>
         </w:tc>
@@ -963,15 +1185,37 @@
               <w:ind w:firstLine="398"/>
               <w:rPr>
                 <w:rFonts w:ascii="Calibri" w:hAnsi="Calibri" w:cs="Calibri"/>
-                <w:lang w:val="ru-RU"/>
-              </w:rPr>
-            </w:pPr>
-            <w:r>
-              <w:rPr>
-                <w:rFonts w:ascii="Calibri" w:hAnsi="Calibri" w:cs="Calibri"/>
-                <w:lang w:val="ru-RU"/>
-              </w:rPr>
-              <w:t>На основе предолженной модели, нами была спроектирована архитектура распределенной системы мониторинга, состоящая из четырех основных компонентов – службы мониторинга, менеджера модулей, интерфейса программирования и панели</w:t>
+                <w:i/>
+                <w:lang w:val="ru-RU"/>
+              </w:rPr>
+            </w:pPr>
+            <w:r>
+              <w:rPr>
+                <w:rFonts w:ascii="Calibri" w:hAnsi="Calibri" w:cs="Calibri"/>
+                <w:lang w:val="ru-RU"/>
+              </w:rPr>
+              <w:t xml:space="preserve">На основе формальной </w:t>
+            </w:r>
+            <w:r>
+              <w:rPr>
+                <w:rFonts w:ascii="Calibri" w:hAnsi="Calibri" w:cs="Calibri"/>
+                <w:lang w:val="ru-RU"/>
+              </w:rPr>
+              <w:t>модели, нами была спроектирована архитектура распределенной системы мониторинга, состоящая из четырех компонентов –</w:t>
+            </w:r>
+            <w:r>
+              <w:rPr>
+                <w:rFonts w:ascii="Calibri" w:hAnsi="Calibri" w:cs="Calibri"/>
+                <w:lang w:val="ru-RU"/>
+              </w:rPr>
+              <w:t xml:space="preserve"> службы</w:t>
+            </w:r>
+            <w:r>
+              <w:rPr>
+                <w:rFonts w:ascii="Calibri" w:hAnsi="Calibri" w:cs="Calibri"/>
+                <w:lang w:val="ru-RU"/>
+              </w:rPr>
+              <w:t>, менеджера модулей, интерфейса программирования и панели</w:t>
             </w:r>
             <w:r>
               <w:rPr>
@@ -980,6 +1224,35 @@
               </w:rPr>
               <w:t xml:space="preserve"> управления.</w:t>
             </w:r>
+            <w:r>
+              <w:rPr>
+                <w:rFonts w:ascii="Calibri" w:hAnsi="Calibri" w:cs="Calibri"/>
+                <w:lang w:val="ru-RU"/>
+              </w:rPr>
+              <w:t xml:space="preserve"> </w:t>
+            </w:r>
+            <w:r>
+              <w:rPr>
+                <w:rFonts w:ascii="Calibri" w:hAnsi="Calibri" w:cs="Calibri"/>
+                <w:lang w:val="ru-RU"/>
+              </w:rPr>
+              <w:t xml:space="preserve">Взаимодействие компонентов системы осуществляется посредством вызовов </w:t>
+            </w:r>
+            <w:r>
+              <w:rPr>
+                <w:rFonts w:ascii="Calibri" w:hAnsi="Calibri" w:cs="Calibri"/>
+                <w:i/>
+              </w:rPr>
+              <w:t>RPC</w:t>
+            </w:r>
+            <w:r>
+              <w:rPr>
+                <w:rFonts w:ascii="Calibri" w:hAnsi="Calibri" w:cs="Calibri"/>
+                <w:i/>
+                <w:lang w:val="ru-RU"/>
+              </w:rPr>
+              <w:t xml:space="preserve">-методов платформы среднего слоя. </w:t>
+            </w:r>
           </w:p>
           <w:p>
             <w:pPr>
@@ -995,27 +1268,126 @@
                 <w:rFonts w:ascii="Calibri" w:hAnsi="Calibri" w:cs="Calibri"/>
                 <w:lang w:val="ru-RU"/>
               </w:rPr>
-              <w:t xml:space="preserve">Взаимодействие компонентов системы осуществляется посредством вызовов </w:t>
-            </w:r>
-            <w:r>
-              <w:rPr>
-                <w:rFonts w:ascii="Calibri" w:hAnsi="Calibri" w:cs="Calibri"/>
-              </w:rPr>
-              <w:t>RPC</w:t>
-            </w:r>
-            <w:r>
-              <w:rPr>
-                <w:rFonts w:ascii="Calibri" w:hAnsi="Calibri" w:cs="Calibri"/>
-                <w:lang w:val="ru-RU"/>
-              </w:rPr>
-              <w:t>-</w:t>
-            </w:r>
-            <w:r>
-              <w:rPr>
-                <w:rFonts w:ascii="Calibri" w:hAnsi="Calibri" w:cs="Calibri"/>
-                <w:lang w:val="ru-RU"/>
-              </w:rPr>
-              <w:t xml:space="preserve">методов платформы среднего слоя. </w:t>
+              <w:t>Для понимая структуры системы можно рассмотреть типичный вариант ее использования. Пользователь, в терминах предметно</w:t>
+            </w:r>
+            <w:r>
+              <w:rPr>
+                <w:rFonts w:ascii="Calibri" w:hAnsi="Calibri" w:cs="Calibri"/>
+                <w:lang w:val="ru-RU"/>
+              </w:rPr>
+              <w:t>й области, согласно интерфейсу</w:t>
+            </w:r>
+            <w:r>
+              <w:rPr>
+                <w:rFonts w:ascii="Calibri" w:hAnsi="Calibri" w:cs="Calibri"/>
+                <w:lang w:val="ru-RU"/>
+              </w:rPr>
+              <w:t xml:space="preserve"> программирвоания</w:t>
+            </w:r>
+            <w:r>
+              <w:rPr>
+                <w:rFonts w:ascii="Calibri" w:hAnsi="Calibri" w:cs="Calibri"/>
+                <w:lang w:val="ru-RU"/>
+              </w:rPr>
+              <w:t>, разрабатывает необходимый модуль мониторинга на поддерживаемом платформой языке программирования и через панель управления разворачивает его на наобхо</w:t>
+            </w:r>
+            <w:r>
+              <w:rPr>
+                <w:rFonts w:ascii="Calibri" w:hAnsi="Calibri" w:cs="Calibri"/>
+                <w:lang w:val="ru-RU"/>
+              </w:rPr>
+              <w:t>димое количество узлов</w:t>
+            </w:r>
+            <w:r>
+              <w:rPr>
+                <w:rFonts w:ascii="Calibri" w:hAnsi="Calibri" w:cs="Calibri"/>
+                <w:lang w:val="ru-RU"/>
+              </w:rPr>
+              <w:t>. В свою очередь, служба</w:t>
+            </w:r>
+            <w:r>
+              <w:rPr>
+                <w:rFonts w:ascii="Calibri" w:hAnsi="Calibri" w:cs="Calibri"/>
+                <w:lang w:val="ru-RU"/>
+              </w:rPr>
+              <w:t xml:space="preserve">, запущенная на узле, </w:t>
+            </w:r>
+            <w:r>
+              <w:rPr>
+                <w:rFonts w:ascii="Calibri" w:hAnsi="Calibri" w:cs="Calibri"/>
+                <w:lang w:val="ru-RU"/>
+              </w:rPr>
+              <w:t xml:space="preserve">инициализирует расписание запуска </w:t>
+            </w:r>
+            <w:r>
+              <w:rPr>
+                <w:rFonts w:ascii="Calibri" w:hAnsi="Calibri" w:cs="Calibri"/>
+                <w:lang w:val="ru-RU"/>
+              </w:rPr>
+              <w:t xml:space="preserve">, набор входных параметеров и </w:t>
+            </w:r>
+            <w:r>
+              <w:rPr>
+                <w:rFonts w:ascii="Calibri" w:hAnsi="Calibri" w:cs="Calibri"/>
+                <w:lang w:val="ru-RU"/>
+              </w:rPr>
+              <w:t xml:space="preserve">запускает </w:t>
+            </w:r>
+            <w:r>
+              <w:rPr>
+                <w:rFonts w:ascii="Calibri" w:hAnsi="Calibri" w:cs="Calibri"/>
+                <w:lang w:val="ru-RU"/>
+              </w:rPr>
+              <w:t xml:space="preserve">ассоциированный с </w:t>
+            </w:r>
+            <w:r>
+              <w:rPr>
+                <w:rFonts w:ascii="Calibri" w:hAnsi="Calibri" w:cs="Calibri"/>
+                <w:lang w:val="ru-RU"/>
+              </w:rPr>
+              <w:t>модулем</w:t>
+            </w:r>
+            <w:r>
+              <w:rPr>
+                <w:rFonts w:ascii="Calibri" w:hAnsi="Calibri" w:cs="Calibri"/>
+                <w:lang w:val="ru-RU"/>
+              </w:rPr>
+              <w:t xml:space="preserve"> планировщик</w:t>
+            </w:r>
+            <w:r>
+              <w:rPr>
+                <w:rFonts w:ascii="Calibri" w:hAnsi="Calibri" w:cs="Calibri"/>
+                <w:lang w:val="ru-RU"/>
+              </w:rPr>
+              <w:t xml:space="preserve">. Планировщик, </w:t>
+            </w:r>
+            <w:r>
+              <w:rPr>
+                <w:rFonts w:ascii="Calibri" w:hAnsi="Calibri" w:cs="Calibri"/>
+                <w:lang w:val="ru-RU"/>
+              </w:rPr>
+              <w:t>оповещает менеджера модулей о необходимости запуска.</w:t>
+            </w:r>
+            <w:r>
+              <w:rPr>
+                <w:rFonts w:ascii="Calibri" w:hAnsi="Calibri" w:cs="Calibri"/>
+                <w:lang w:val="ru-RU"/>
+              </w:rPr>
+              <w:t xml:space="preserve"> </w:t>
+            </w:r>
+            <w:r>
+              <w:rPr>
+                <w:rFonts w:ascii="Calibri" w:hAnsi="Calibri" w:cs="Calibri"/>
+                <w:lang w:val="ru-RU"/>
+              </w:rPr>
+              <w:t xml:space="preserve">Менеджер модулей инициализирует откружени, передает и возвращает параметры и осуществляет запуск. </w:t>
+            </w:r>
+            <w:r>
+              <w:rPr>
+                <w:rFonts w:ascii="Calibri" w:hAnsi="Calibri" w:cs="Calibri"/>
+                <w:lang w:val="ru-RU"/>
+              </w:rPr>
+              <w:t xml:space="preserve">Полученный результат сохраняется в хранилище и отображается в панели управления. </w:t>
             </w:r>
           </w:p>
           <w:p>
@@ -1032,72 +1404,6 @@
                 <w:rFonts w:ascii="Calibri" w:hAnsi="Calibri" w:cs="Calibri"/>
                 <w:lang w:val="ru-RU"/>
               </w:rPr>
-              <w:t>Для понимая структуры системы можно рассмотреть типичный вариант ее использования. Пользователь, в терминах предметной области, с использованием интерфейса программирвоания модулей, разрабатывает необходимый модуль мониторинга на поддерживаемом платформой языке программирования и через панель управления разворачивает его на наобхо</w:t>
-            </w:r>
-            <w:r>
-              <w:rPr>
-                <w:rFonts w:ascii="Calibri" w:hAnsi="Calibri" w:cs="Calibri"/>
-                <w:lang w:val="ru-RU"/>
-              </w:rPr>
-              <w:t>димое количество узлов в сети</w:t>
-            </w:r>
-            <w:r>
-              <w:rPr>
-                <w:rFonts w:ascii="Calibri" w:hAnsi="Calibri" w:cs="Calibri"/>
-                <w:lang w:val="ru-RU"/>
-              </w:rPr>
-              <w:t>. В свою очередь, служба</w:t>
-            </w:r>
-            <w:r>
-              <w:rPr>
-                <w:rFonts w:ascii="Calibri" w:hAnsi="Calibri" w:cs="Calibri"/>
-                <w:lang w:val="ru-RU"/>
-              </w:rPr>
-              <w:t xml:space="preserve">, запущенная на узле, </w:t>
-            </w:r>
-            <w:r>
-              <w:rPr>
-                <w:rFonts w:ascii="Calibri" w:hAnsi="Calibri" w:cs="Calibri"/>
-                <w:lang w:val="ru-RU"/>
-              </w:rPr>
-              <w:t>инициализирует расписание запуска модуля</w:t>
-            </w:r>
-            <w:r>
-              <w:rPr>
-                <w:rFonts w:ascii="Calibri" w:hAnsi="Calibri" w:cs="Calibri"/>
-                <w:lang w:val="ru-RU"/>
-              </w:rPr>
-              <w:t xml:space="preserve">, набор входных параметеров и </w:t>
-            </w:r>
-            <w:r>
-              <w:rPr>
-                <w:rFonts w:ascii="Calibri" w:hAnsi="Calibri" w:cs="Calibri"/>
-                <w:lang w:val="ru-RU"/>
-              </w:rPr>
-              <w:t>запускает планировщик ассоциированный с развернутым модулем. Планировщик, инкапсулирует запуск модуля во внутрисистенмное собитие и передает его менеджеру</w:t>
-            </w:r>
-            <w:r>
-              <w:rPr>
-                <w:rFonts w:ascii="Calibri" w:hAnsi="Calibri" w:cs="Calibri"/>
-                <w:lang w:val="ru-RU"/>
-              </w:rPr>
-              <w:t xml:space="preserve"> модулей, который уже и осуществляет запуск, передачу параметров и возращение результата. Полученный результат сохраняется в хранилище и отображается в панели управления. </w:t>
-            </w:r>
-          </w:p>
-          <w:p>
-            <w:pPr>
-              <w:pStyle w:val="TableContents"/>
-              <w:ind w:firstLine="398"/>
-              <w:rPr>
-                <w:rFonts w:ascii="Calibri" w:hAnsi="Calibri" w:cs="Calibri"/>
-                <w:lang w:val="ru-RU"/>
-              </w:rPr>
-            </w:pPr>
-            <w:r>
-              <w:rPr>
-                <w:rFonts w:ascii="Calibri" w:hAnsi="Calibri" w:cs="Calibri"/>
-                <w:lang w:val="ru-RU"/>
-              </w:rPr>
               <w:t xml:space="preserve">Моим </w:t>
             </w:r>
             <w:r>
@@ -1112,7 +1418,21 @@
                 <w:rFonts w:ascii="Calibri" w:hAnsi="Calibri" w:cs="Calibri"/>
                 <w:lang w:val="ru-RU"/>
               </w:rPr>
-              <w:t>кладом в проект явлются проктирование и реализации службы мониторинга и менеджера модулей.</w:t>
+              <w:t>кладом в проект явлются про</w:t>
+            </w:r>
+            <w:r>
+              <w:rPr>
+                <w:rFonts w:ascii="Calibri" w:hAnsi="Calibri" w:cs="Calibri"/>
+                <w:lang w:val="ru-RU"/>
+              </w:rPr>
+              <w:t>е</w:t>
+            </w:r>
+            <w:r>
+              <w:rPr>
+                <w:rFonts w:ascii="Calibri" w:hAnsi="Calibri" w:cs="Calibri"/>
+                <w:lang w:val="ru-RU"/>
+              </w:rPr>
+              <w:t>ктирование и реализации службы мониторинга и менеджера модулей.</w:t>
             </w:r>
           </w:p>
         </w:tc>
@@ -1166,7 +1486,55 @@
                 <w:rFonts w:ascii="Calibri" w:hAnsi="Calibri" w:cs="Calibri"/>
                 <w:lang w:val="ru-RU"/>
               </w:rPr>
-              <w:t>представляет собой программный комплекс, обеспечивающий использование ресурсов вычислительной среды, адресацию, поддержание поведения распределенной системы мониторинга (модулей мониторинга, распределенной коммуникации, программной системы в целом).</w:t>
+              <w:t>представляет собой программный комплекс</w:t>
+            </w:r>
+            <w:r>
+              <w:rPr>
+                <w:rFonts w:ascii="Calibri" w:hAnsi="Calibri" w:cs="Calibri"/>
+                <w:lang w:val="ru-RU"/>
+              </w:rPr>
+              <w:t xml:space="preserve"> написанный на языке </w:t>
+            </w:r>
+            <w:r>
+              <w:rPr>
+                <w:rFonts w:ascii="Calibri" w:hAnsi="Calibri" w:cs="Calibri"/>
+              </w:rPr>
+              <w:t>Java</w:t>
+            </w:r>
+            <w:r>
+              <w:rPr>
+                <w:rFonts w:ascii="Calibri" w:hAnsi="Calibri" w:cs="Calibri"/>
+                <w:lang w:val="ru-RU"/>
+              </w:rPr>
+              <w:t>, обеспечивающий использование ресурсов вычислительной среды, адресацию,</w:t>
+            </w:r>
+            <w:r>
+              <w:rPr>
+                <w:rFonts w:ascii="Calibri" w:hAnsi="Calibri" w:cs="Calibri"/>
+                <w:lang w:val="ru-RU"/>
+              </w:rPr>
+              <w:t xml:space="preserve"> а также</w:t>
+            </w:r>
+            <w:r>
+              <w:rPr>
+                <w:rFonts w:ascii="Calibri" w:hAnsi="Calibri" w:cs="Calibri"/>
+                <w:lang w:val="ru-RU"/>
+              </w:rPr>
+              <w:t xml:space="preserve"> поддержание по</w:t>
+            </w:r>
+            <w:r>
+              <w:rPr>
+                <w:rFonts w:ascii="Calibri" w:hAnsi="Calibri" w:cs="Calibri"/>
+                <w:lang w:val="ru-RU"/>
+              </w:rPr>
+              <w:t xml:space="preserve">ведения распределенной системы </w:t>
+            </w:r>
+            <w:r>
+              <w:rPr>
+                <w:rFonts w:ascii="Calibri" w:hAnsi="Calibri" w:cs="Calibri"/>
+                <w:lang w:val="ru-RU"/>
+              </w:rPr>
+              <w:t>(модулей мониторинга, коммуникации, программной системы в целом).</w:t>
             </w:r>
             <w:r>
               <w:rPr>
@@ -1197,14 +1565,28 @@
                 <w:rFonts w:ascii="Calibri" w:hAnsi="Calibri" w:cs="Calibri"/>
                 <w:lang w:val="ru-RU"/>
               </w:rPr>
-              <w:t xml:space="preserve"> – исполнительной и транспортной</w:t>
-            </w:r>
-            <w:r>
-              <w:rPr>
-                <w:rFonts w:ascii="Calibri" w:hAnsi="Calibri" w:cs="Calibri"/>
-                <w:lang w:val="ru-RU"/>
-              </w:rPr>
-              <w:t>, запускаемых и функционируемых в рамках неделимой программной платформы или ядра.</w:t>
+              <w:t xml:space="preserve"> – исполнительной и </w:t>
+            </w:r>
+            <w:r>
+              <w:rPr>
+                <w:rFonts w:ascii="Calibri" w:hAnsi="Calibri" w:cs="Calibri"/>
+                <w:lang w:val="ru-RU"/>
+              </w:rPr>
+              <w:t>т</w:t>
+            </w:r>
+            <w:r>
+              <w:rPr>
+                <w:rFonts w:ascii="Calibri" w:hAnsi="Calibri" w:cs="Calibri"/>
+                <w:lang w:val="ru-RU"/>
+              </w:rPr>
+              <w:t>ранспортной</w:t>
+            </w:r>
+            <w:r>
+              <w:rPr>
+                <w:rFonts w:ascii="Calibri" w:hAnsi="Calibri" w:cs="Calibri"/>
+                <w:lang w:val="ru-RU"/>
+              </w:rPr>
+              <w:t>, функционируемых в рамках неделимой программной платформы или ядра.</w:t>
             </w:r>
             <w:r>
               <w:rPr>
@@ -1228,7 +1610,14 @@
                 <w:rFonts w:ascii="Calibri" w:hAnsi="Calibri" w:cs="Calibri"/>
                 <w:lang w:val="ru-RU"/>
               </w:rPr>
-              <w:t>Наконец, служба мониторинга представляет собой в полном смысле распределенное приложение.</w:t>
+              <w:t>С</w:t>
+            </w:r>
+            <w:r>
+              <w:rPr>
+                <w:rFonts w:ascii="Calibri" w:hAnsi="Calibri" w:cs="Calibri"/>
+                <w:lang w:val="ru-RU"/>
+              </w:rPr>
+              <w:t>лужба мониторинга представляет собой в полном смысле распределенное приложение.</w:t>
             </w:r>
           </w:p>
         </w:tc>
@@ -1302,7 +1691,21 @@
                 <w:rFonts w:ascii="Calibri" w:hAnsi="Calibri" w:cs="Calibri"/>
                 <w:lang w:val="ru-RU"/>
               </w:rPr>
-              <w:t xml:space="preserve">динамически расширяемую программную платформу, в рамках которой запускаются и функционируют основные подсистемы службы. Кроме того, ядро обеспечивает работу загружаемых компонентов службы, </w:t>
+              <w:t>динамически расширяемую программную платформу, в рамках которой запускаются и функционируют основные подсистемы службы. Кроме того, ядро обеспечивае</w:t>
+            </w:r>
+            <w:r>
+              <w:rPr>
+                <w:rFonts w:ascii="Calibri" w:hAnsi="Calibri" w:cs="Calibri"/>
+                <w:lang w:val="ru-RU"/>
+              </w:rPr>
+              <w:t>т работу загружаемых компонентов</w:t>
+            </w:r>
+            <w:r>
+              <w:rPr>
+                <w:rFonts w:ascii="Calibri" w:hAnsi="Calibri" w:cs="Calibri"/>
+                <w:lang w:val="ru-RU"/>
+              </w:rPr>
+              <w:t xml:space="preserve">, </w:t>
             </w:r>
             <w:r>
               <w:rPr>
@@ -1347,7 +1750,21 @@
                 <w:rFonts w:ascii="Calibri" w:hAnsi="Calibri" w:cs="Calibri"/>
                 <w:lang w:val="ru-RU"/>
               </w:rPr>
-              <w:t xml:space="preserve"> понятие драйвера ядра, который представляет собой сущность, реализующую некоторую часть общего поведения системы.</w:t>
+              <w:t xml:space="preserve"> понятие драйвера ядра, который представляет собой сущность, </w:t>
+            </w:r>
+            <w:r>
+              <w:rPr>
+                <w:rFonts w:ascii="Calibri" w:hAnsi="Calibri" w:cs="Calibri"/>
+                <w:lang w:val="ru-RU"/>
+              </w:rPr>
+              <w:t>инкапсулирующую</w:t>
+            </w:r>
+            <w:r>
+              <w:rPr>
+                <w:rFonts w:ascii="Calibri" w:hAnsi="Calibri" w:cs="Calibri"/>
+                <w:lang w:val="ru-RU"/>
+              </w:rPr>
+              <w:t xml:space="preserve"> некоторую часть общего поведения системы.</w:t>
             </w:r>
           </w:p>
           <w:p>
@@ -1398,7 +1815,63 @@
                 <w:rFonts w:ascii="Calibri" w:hAnsi="Calibri" w:cs="Calibri"/>
                 <w:lang w:val="ru-RU"/>
               </w:rPr>
-              <w:t>Для удаленного взаимодействия между узлами применяются сессии, которые бывают двух видов – режима пользователя и режима ядра. Сессии режима пользователя устанавливаются между ядром и панелью управления. Режима ядра – между двумя удаленными службами.</w:t>
+              <w:t xml:space="preserve">Для удаленного взаимодействия между узлами применяются </w:t>
+            </w:r>
+            <w:r>
+              <w:rPr>
+                <w:rFonts w:ascii="Calibri" w:hAnsi="Calibri" w:cs="Calibri"/>
+                <w:lang w:val="ru-RU"/>
+              </w:rPr>
+              <w:t xml:space="preserve">сессии </w:t>
+            </w:r>
+            <w:r>
+              <w:rPr>
+                <w:rFonts w:ascii="Calibri" w:hAnsi="Calibri" w:cs="Calibri"/>
+                <w:lang w:val="ru-RU"/>
+              </w:rPr>
+              <w:t xml:space="preserve">режима пользователя и </w:t>
+            </w:r>
+            <w:r>
+              <w:rPr>
+                <w:rFonts w:ascii="Calibri" w:hAnsi="Calibri" w:cs="Calibri"/>
+                <w:lang w:val="ru-RU"/>
+              </w:rPr>
+              <w:t xml:space="preserve">сессии </w:t>
+            </w:r>
+            <w:r>
+              <w:rPr>
+                <w:rFonts w:ascii="Calibri" w:hAnsi="Calibri" w:cs="Calibri"/>
+                <w:lang w:val="ru-RU"/>
+              </w:rPr>
+              <w:t xml:space="preserve">режима ядра. </w:t>
+            </w:r>
+            <w:r>
+              <w:rPr>
+                <w:rFonts w:ascii="Calibri" w:hAnsi="Calibri" w:cs="Calibri"/>
+                <w:lang w:val="ru-RU"/>
+              </w:rPr>
+              <w:t>Первые</w:t>
+            </w:r>
+            <w:r>
+              <w:rPr>
+                <w:rFonts w:ascii="Calibri" w:hAnsi="Calibri" w:cs="Calibri"/>
+                <w:lang w:val="ru-RU"/>
+              </w:rPr>
+              <w:t xml:space="preserve"> устанавливаются между ядром и панелью управления. </w:t>
+            </w:r>
+            <w:r>
+              <w:rPr>
+                <w:rFonts w:ascii="Calibri" w:hAnsi="Calibri" w:cs="Calibri"/>
+                <w:lang w:val="ru-RU"/>
+              </w:rPr>
+              <w:t>Вторые</w:t>
+            </w:r>
+            <w:r>
+              <w:rPr>
+                <w:rFonts w:ascii="Calibri" w:hAnsi="Calibri" w:cs="Calibri"/>
+                <w:lang w:val="ru-RU"/>
+              </w:rPr>
+              <w:t xml:space="preserve"> – между двумя удаленными службами.</w:t>
             </w:r>
           </w:p>
         </w:tc>
@@ -1461,7 +1934,21 @@
                 <w:rFonts w:ascii="Calibri" w:hAnsi="Calibri" w:cs="Calibri"/>
                 <w:lang w:val="ru-RU"/>
               </w:rPr>
-              <w:t>Сетевое и автономное состояния характеризуются наличием или отсутсвием сетевой подсистемы узла. Активное и пассивное состояния соотсвествуют формальным состояниям слжубы, описанным в разработанной модели.</w:t>
+              <w:t>Сетевое и автономное состояния характеризуются наличием или отсутсвием сетевой подсистемы узла. Активное и пассивное состояния соотсвествуют формальным состояниям слу</w:t>
+            </w:r>
+            <w:r>
+              <w:rPr>
+                <w:rFonts w:ascii="Calibri" w:hAnsi="Calibri" w:cs="Calibri"/>
+                <w:lang w:val="ru-RU"/>
+              </w:rPr>
+              <w:t>ж</w:t>
+            </w:r>
+            <w:r>
+              <w:rPr>
+                <w:rFonts w:ascii="Calibri" w:hAnsi="Calibri" w:cs="Calibri"/>
+                <w:lang w:val="ru-RU"/>
+              </w:rPr>
+              <w:t>бы, описанным в разработанной модели.</w:t>
             </w:r>
           </w:p>
           <w:p>
@@ -1531,7 +2018,21 @@
                 <w:rFonts w:ascii="Calibri" w:hAnsi="Calibri" w:cs="Calibri"/>
                 <w:lang w:val="ru-RU"/>
               </w:rPr>
-              <w:t>Распределенная модель сетевого взаимодействия инкапсулирована в тренспортной подсистеме службы мониторинга, которая представляет собой совокупность подсистем ядра, драйверов транспортного уровня, менеджера сессий,</w:t>
+              <w:t xml:space="preserve">Распределенная модель сетевого взаимодействия </w:t>
+            </w:r>
+            <w:r>
+              <w:rPr>
+                <w:rFonts w:ascii="Calibri" w:hAnsi="Calibri" w:cs="Calibri"/>
+                <w:lang w:val="ru-RU"/>
+              </w:rPr>
+              <w:t>инкапсулирована в тра</w:t>
+            </w:r>
+            <w:r>
+              <w:rPr>
+                <w:rFonts w:ascii="Calibri" w:hAnsi="Calibri" w:cs="Calibri"/>
+                <w:lang w:val="ru-RU"/>
+              </w:rPr>
+              <w:t>нспортной подсистеме службы мониторинга, которая представляет собой совокупность подсистем ядра, драйверов транспортного уровня, менеджера сессий,</w:t>
             </w:r>
             <w:r>
               <w:rPr>
@@ -1562,15 +2063,7 @@
                 <w:rFonts w:ascii="Calibri" w:hAnsi="Calibri" w:cs="Calibri"/>
                 <w:lang w:val="ru-RU"/>
               </w:rPr>
-              <w:t xml:space="preserve">Подсистема транспортного уровня службы реализует управление удаленными сессиями, мониторинг сетевой активности и именование распределенных объектов, адресацию и балансировку нагрузки в </w:t>
-            </w:r>
-            <w:r>
-              <w:rPr>
-                <w:rFonts w:ascii="Calibri" w:hAnsi="Calibri" w:cs="Calibri"/>
-                <w:lang w:val="ru-RU"/>
-              </w:rPr>
-              <w:lastRenderedPageBreak/>
-              <w:t>распределенной среде а также механизмы и алгоритмы выбора лидеров.</w:t>
+              <w:t>Подсистема транспортного уровня службы реализует управление удаленными сессиями, мониторинг сетевой активности и именование распределенных объектов, адресацию и балансировку нагрузки в распределенной среде а также механизмы и алгоритмы выбора лидеров.</w:t>
             </w:r>
           </w:p>
         </w:tc>
@@ -1652,7 +2145,21 @@
                 <w:rFonts w:ascii="Calibri" w:hAnsi="Calibri" w:cs="Calibri"/>
                 <w:lang w:val="ru-RU"/>
               </w:rPr>
-              <w:t>, который основывается на кольцевой топологии сети с односторонней передачей данных</w:t>
+              <w:t xml:space="preserve">, который </w:t>
+            </w:r>
+            <w:r>
+              <w:rPr>
+                <w:rFonts w:ascii="Calibri" w:hAnsi="Calibri" w:cs="Calibri"/>
+                <w:lang w:val="ru-RU"/>
+              </w:rPr>
+              <w:t>базируется</w:t>
+            </w:r>
+            <w:r>
+              <w:rPr>
+                <w:rFonts w:ascii="Calibri" w:hAnsi="Calibri" w:cs="Calibri"/>
+                <w:lang w:val="ru-RU"/>
+              </w:rPr>
+              <w:t xml:space="preserve"> на кольцевой топологии сети с односторонней передачей данных</w:t>
             </w:r>
             <w:r>
               <w:rPr>
@@ -1666,7 +2173,21 @@
                 <w:rFonts w:ascii="Calibri" w:hAnsi="Calibri" w:cs="Calibri"/>
                 <w:lang w:val="ru-RU"/>
               </w:rPr>
-              <w:t xml:space="preserve"> На его базе был разраб</w:t>
+              <w:t xml:space="preserve"> На его </w:t>
+            </w:r>
+            <w:r>
+              <w:rPr>
+                <w:rFonts w:ascii="Calibri" w:hAnsi="Calibri" w:cs="Calibri"/>
+                <w:lang w:val="ru-RU"/>
+              </w:rPr>
+              <w:t>основе</w:t>
+            </w:r>
+            <w:r>
+              <w:rPr>
+                <w:rFonts w:ascii="Calibri" w:hAnsi="Calibri" w:cs="Calibri"/>
+                <w:lang w:val="ru-RU"/>
+              </w:rPr>
+              <w:t xml:space="preserve"> был разраб</w:t>
             </w:r>
             <w:r>
               <w:rPr>
@@ -1732,7 +2253,28 @@
                 <w:rFonts w:ascii="Calibri" w:hAnsi="Calibri" w:cs="Calibri"/>
                 <w:lang w:val="ru-RU"/>
               </w:rPr>
-              <w:t>едования или в режиме кеширования приходящих от узлов контекстных пакетов.</w:t>
+              <w:t xml:space="preserve">едования или </w:t>
+            </w:r>
+            <w:r>
+              <w:rPr>
+                <w:rFonts w:ascii="Calibri" w:hAnsi="Calibri" w:cs="Calibri"/>
+                <w:lang w:val="ru-RU"/>
+              </w:rPr>
+              <w:t>кеши</w:t>
+            </w:r>
+            <w:r>
+              <w:rPr>
+                <w:rFonts w:ascii="Calibri" w:hAnsi="Calibri" w:cs="Calibri"/>
+                <w:lang w:val="ru-RU"/>
+              </w:rPr>
+              <w:t xml:space="preserve">рования </w:t>
+            </w:r>
+            <w:r>
+              <w:rPr>
+                <w:rFonts w:ascii="Calibri" w:hAnsi="Calibri" w:cs="Calibri"/>
+                <w:lang w:val="ru-RU"/>
+              </w:rPr>
+              <w:t>контекстных пакетов.</w:t>
             </w:r>
           </w:p>
           <w:p>
@@ -1847,7 +2389,14 @@
                 <w:rFonts w:ascii="Calibri" w:hAnsi="Calibri" w:cs="Calibri"/>
                 <w:lang w:val="ru-RU"/>
               </w:rPr>
-              <w:t xml:space="preserve"> и переход в активное или пассивное состояние если подключение прошло успешно.</w:t>
+              <w:t>, а также</w:t>
+            </w:r>
+            <w:r>
+              <w:rPr>
+                <w:rFonts w:ascii="Calibri" w:hAnsi="Calibri" w:cs="Calibri"/>
+                <w:lang w:val="ru-RU"/>
+              </w:rPr>
+              <w:t xml:space="preserve"> переход в активное или пассивное состояние если подключение прошло успешно.</w:t>
             </w:r>
             <w:r>
               <w:rPr>
@@ -2196,7 +2745,14 @@
                 <w:rFonts w:ascii="Calibri" w:hAnsi="Calibri" w:cs="Calibri"/>
                 <w:lang w:val="ru-RU"/>
               </w:rPr>
-              <w:t xml:space="preserve">, взаимодействующее с овновной службой через </w:t>
+              <w:t>, взаимодействующее с ос</w:t>
+            </w:r>
+            <w:r>
+              <w:rPr>
+                <w:rFonts w:ascii="Calibri" w:hAnsi="Calibri" w:cs="Calibri"/>
+                <w:lang w:val="ru-RU"/>
+              </w:rPr>
+              <w:t xml:space="preserve">новной службой через </w:t>
             </w:r>
             <w:r>
               <w:rPr>
@@ -2304,7 +2860,34 @@
                 <w:rFonts w:ascii="Calibri" w:hAnsi="Calibri" w:cs="Calibri"/>
                 <w:lang w:val="ru-RU"/>
               </w:rPr>
-              <w:t xml:space="preserve">  Реализованные в рамках проекта классы, представляют собой </w:t>
+              <w:t xml:space="preserve">  Реализованные в рамках проекта классы, представляют собой объединение пакетов языка </w:t>
+            </w:r>
+            <w:r>
+              <w:rPr>
+                <w:rFonts w:ascii="Calibri" w:hAnsi="Calibri" w:cs="Calibri"/>
+              </w:rPr>
+              <w:t>Java</w:t>
+            </w:r>
+            <w:r>
+              <w:rPr>
+                <w:rFonts w:ascii="Calibri" w:hAnsi="Calibri" w:cs="Calibri"/>
+                <w:lang w:val="ru-RU"/>
+              </w:rPr>
+              <w:t xml:space="preserve">, каждый из которых соовтествует </w:t>
+            </w:r>
+            <w:r>
+              <w:rPr>
+                <w:rFonts w:ascii="Calibri" w:hAnsi="Calibri" w:cs="Calibri"/>
+                <w:lang w:val="ru-RU"/>
+              </w:rPr>
+              <w:t>подсистеме или части общей программной платформ</w:t>
+            </w:r>
+            <w:r>
+              <w:rPr>
+                <w:rFonts w:ascii="Calibri" w:hAnsi="Calibri" w:cs="Calibri"/>
+                <w:lang w:val="ru-RU"/>
+              </w:rPr>
+              <w:t xml:space="preserve">ы. Среди наиболее удачных </w:t>
             </w:r>
             <w:r>
               <w:rPr>
@@ -2312,34 +2895,7 @@
                 <w:lang w:val="ru-RU"/>
               </w:rPr>
               <w:lastRenderedPageBreak/>
-              <w:t xml:space="preserve">объединение пакетов языка </w:t>
-            </w:r>
-            <w:r>
-              <w:rPr>
-                <w:rFonts w:ascii="Calibri" w:hAnsi="Calibri" w:cs="Calibri"/>
-              </w:rPr>
-              <w:t>Java</w:t>
-            </w:r>
-            <w:r>
-              <w:rPr>
-                <w:rFonts w:ascii="Calibri" w:hAnsi="Calibri" w:cs="Calibri"/>
-                <w:lang w:val="ru-RU"/>
-              </w:rPr>
-              <w:t xml:space="preserve">, каждый из которых соовтествует </w:t>
-            </w:r>
-            <w:r>
-              <w:rPr>
-                <w:rFonts w:ascii="Calibri" w:hAnsi="Calibri" w:cs="Calibri"/>
-                <w:lang w:val="ru-RU"/>
-              </w:rPr>
-              <w:t>подсистеме или части общей программной платформ</w:t>
-            </w:r>
-            <w:r>
-              <w:rPr>
-                <w:rFonts w:ascii="Calibri" w:hAnsi="Calibri" w:cs="Calibri"/>
-                <w:lang w:val="ru-RU"/>
-              </w:rPr>
-              <w:t>ы. Среди наиболее удачных архитектурных решений можно выделить реализацию модели поведения системы в терминах конечного автомата; обмен информацией между подсистемами и пакетами на основе генерации и оработки событий</w:t>
+              <w:t>архитектурных решений можно выделить реализацию модели поведения системы в терминах конечного автомата; обмен информацией между подсистемами и пакетами на основе генерации и оработки событий</w:t>
             </w:r>
             <w:r>
               <w:rPr>
@@ -2604,7 +3160,14 @@
                 <w:rFonts w:ascii="Calibri" w:hAnsi="Calibri" w:cs="Calibri"/>
                 <w:lang w:val="ru-RU"/>
               </w:rPr>
-              <w:t xml:space="preserve"> готов ответить на ваши вопросы.</w:t>
+              <w:t xml:space="preserve"> готов ответить на возникшие</w:t>
+            </w:r>
+            <w:r>
+              <w:rPr>
+                <w:rFonts w:ascii="Calibri" w:hAnsi="Calibri" w:cs="Calibri"/>
+                <w:lang w:val="ru-RU"/>
+              </w:rPr>
+              <w:t xml:space="preserve"> вопросы.</w:t>
             </w:r>
           </w:p>
         </w:tc>
@@ -4189,7 +4752,7 @@
 </file>
 
 <file path=customXml/itemProps1.xml><?xml version="1.0" encoding="utf-8"?>
-<ds:datastoreItem xmlns:ds="http://schemas.openxmlformats.org/officeDocument/2006/customXml" ds:itemID="{FC79F936-6A80-4795-8FD2-059C80DDF394}">
+<ds:datastoreItem xmlns:ds="http://schemas.openxmlformats.org/officeDocument/2006/customXml" ds:itemID="{BE8EBB4A-AABA-4F32-9BB1-F02F31E834D0}">
   <ds:schemaRefs>
     <ds:schemaRef ds:uri="http://schemas.openxmlformats.org/officeDocument/2006/bibliography"/>
   </ds:schemaRefs>

</xml_diff>

<commit_message>
my speach is done.
</commit_message>
<xml_diff>
--- a/diploma/trunk/doc/speech_kostyukov.docx
+++ b/diploma/trunk/doc/speech_kostyukov.docx
@@ -5,18 +5,19 @@
     <w:tbl>
       <w:tblPr>
         <w:tblStyle w:val="TableGrid"/>
-        <w:tblW w:w="9646" w:type="dxa"/>
+        <w:tblW w:w="11057" w:type="dxa"/>
+        <w:tblInd w:w="-459" w:type="dxa"/>
         <w:tblLayout w:type="fixed"/>
         <w:tblLook w:val="04A0"/>
       </w:tblPr>
       <w:tblGrid>
-        <w:gridCol w:w="1020"/>
-        <w:gridCol w:w="8626"/>
+        <w:gridCol w:w="567"/>
+        <w:gridCol w:w="10490"/>
       </w:tblGrid>
       <w:tr>
         <w:tc>
           <w:tcPr>
-            <w:tcW w:w="1020" w:type="dxa"/>
+            <w:tcW w:w="567" w:type="dxa"/>
           </w:tcPr>
           <w:p>
             <w:pPr>
@@ -40,7 +41,7 @@
         </w:tc>
         <w:tc>
           <w:tcPr>
-            <w:tcW w:w="8626" w:type="dxa"/>
+            <w:tcW w:w="10490" w:type="dxa"/>
           </w:tcPr>
           <w:p>
             <w:pPr>
@@ -68,7 +69,7 @@
       <w:tr>
         <w:tc>
           <w:tcPr>
-            <w:tcW w:w="1020" w:type="dxa"/>
+            <w:tcW w:w="567" w:type="dxa"/>
           </w:tcPr>
           <w:p>
             <w:pPr>
@@ -99,7 +100,7 @@
         </w:tc>
         <w:tc>
           <w:tcPr>
-            <w:tcW w:w="8626" w:type="dxa"/>
+            <w:tcW w:w="10490" w:type="dxa"/>
           </w:tcPr>
           <w:p>
             <w:pPr>
@@ -129,13 +130,6 @@
                 <w:rFonts w:ascii="Calibri" w:hAnsi="Calibri" w:cs="Calibri"/>
                 <w:lang w:val="ru-RU"/>
               </w:rPr>
-              <w:t xml:space="preserve"> распределенной системы мониторинга.</w:t>
-            </w:r>
-            <w:r>
-              <w:rPr>
-                <w:rFonts w:ascii="Calibri" w:hAnsi="Calibri" w:cs="Calibri"/>
-                <w:lang w:val="ru-RU"/>
-              </w:rPr>
               <w:t xml:space="preserve"> </w:t>
             </w:r>
             <w:r>
@@ -143,6 +137,27 @@
                 <w:rFonts w:ascii="Calibri" w:hAnsi="Calibri" w:cs="Calibri"/>
                 <w:lang w:val="ru-RU"/>
               </w:rPr>
+              <w:t xml:space="preserve">каркаса </w:t>
+            </w:r>
+            <w:r>
+              <w:rPr>
+                <w:rFonts w:ascii="Calibri" w:hAnsi="Calibri" w:cs="Calibri"/>
+                <w:lang w:val="ru-RU"/>
+              </w:rPr>
+              <w:t>распределенной системы мониторинга.</w:t>
+            </w:r>
+            <w:r>
+              <w:rPr>
+                <w:rFonts w:ascii="Calibri" w:hAnsi="Calibri" w:cs="Calibri"/>
+                <w:lang w:val="ru-RU"/>
+              </w:rPr>
+              <w:t xml:space="preserve"> </w:t>
+            </w:r>
+            <w:r>
+              <w:rPr>
+                <w:rFonts w:ascii="Calibri" w:hAnsi="Calibri" w:cs="Calibri"/>
+                <w:lang w:val="ru-RU"/>
+              </w:rPr>
               <w:t xml:space="preserve">В проекте принимало участие </w:t>
             </w:r>
             <w:r>
@@ -171,14 +186,21 @@
                 <w:rFonts w:ascii="Calibri" w:hAnsi="Calibri" w:cs="Calibri"/>
                 <w:lang w:val="ru-RU"/>
               </w:rPr>
-              <w:t xml:space="preserve"> Во втором докладе будет рассмотрены </w:t>
-            </w:r>
-            <w:r>
-              <w:rPr>
-                <w:rFonts w:ascii="Calibri" w:hAnsi="Calibri" w:cs="Calibri"/>
-                <w:lang w:val="ru-RU"/>
-              </w:rPr>
-              <w:t>структура сист</w:t>
+              <w:t xml:space="preserve"> Во докладе</w:t>
+            </w:r>
+            <w:r>
+              <w:rPr>
+                <w:rFonts w:ascii="Calibri" w:hAnsi="Calibri" w:cs="Calibri"/>
+                <w:lang w:val="ru-RU"/>
+              </w:rPr>
+              <w:t xml:space="preserve"> моего коллеги</w:t>
+            </w:r>
+            <w:r>
+              <w:rPr>
+                <w:rFonts w:ascii="Calibri" w:hAnsi="Calibri" w:cs="Calibri"/>
+                <w:lang w:val="ru-RU"/>
+              </w:rPr>
+              <w:t xml:space="preserve"> будет рассмотрены структура сист</w:t>
             </w:r>
             <w:r>
               <w:rPr>
@@ -244,14 +266,42 @@
                 <w:rFonts w:ascii="Calibri" w:hAnsi="Calibri" w:cs="Calibri"/>
                 <w:lang w:val="ru-RU"/>
               </w:rPr>
-              <w:t>На текущем этапе информационного развития общества все более актуальными становятся проблемы обпеспечения должного уровня качества протекания информационных процессов. Для решения подобных задач</w:t>
-            </w:r>
-            <w:r>
-              <w:rPr>
-                <w:rFonts w:ascii="Calibri" w:hAnsi="Calibri" w:cs="Calibri"/>
-                <w:lang w:val="ru-RU"/>
-              </w:rPr>
-              <w:t xml:space="preserve"> существуют системы мониторинга</w:t>
+              <w:t xml:space="preserve">На текущем этапе </w:t>
+            </w:r>
+            <w:r>
+              <w:rPr>
+                <w:rFonts w:ascii="Calibri" w:hAnsi="Calibri" w:cs="Calibri"/>
+                <w:lang w:val="ru-RU"/>
+              </w:rPr>
+              <w:t>информатизации</w:t>
+            </w:r>
+            <w:r>
+              <w:rPr>
+                <w:rFonts w:ascii="Calibri" w:hAnsi="Calibri" w:cs="Calibri"/>
+                <w:lang w:val="ru-RU"/>
+              </w:rPr>
+              <w:t xml:space="preserve"> общества все более актуальными становятся проблемы обпеспечения должного уровня качества протекания информационных процессов. Для решения подобных задач</w:t>
+            </w:r>
+            <w:r>
+              <w:rPr>
+                <w:rFonts w:ascii="Calibri" w:hAnsi="Calibri" w:cs="Calibri"/>
+                <w:lang w:val="ru-RU"/>
+              </w:rPr>
+              <w:t xml:space="preserve"> существуют</w:t>
+            </w:r>
+            <w:r>
+              <w:rPr>
+                <w:rFonts w:ascii="Calibri" w:hAnsi="Calibri" w:cs="Calibri"/>
+                <w:lang w:val="ru-RU"/>
+              </w:rPr>
+              <w:t xml:space="preserve"> так называемые</w:t>
+            </w:r>
+            <w:r>
+              <w:rPr>
+                <w:rFonts w:ascii="Calibri" w:hAnsi="Calibri" w:cs="Calibri"/>
+                <w:lang w:val="ru-RU"/>
+              </w:rPr>
+              <w:t xml:space="preserve"> системы мониторинга</w:t>
             </w:r>
             <w:r>
               <w:rPr>
@@ -424,7 +474,7 @@
       <w:tr>
         <w:tc>
           <w:tcPr>
-            <w:tcW w:w="1020" w:type="dxa"/>
+            <w:tcW w:w="567" w:type="dxa"/>
           </w:tcPr>
           <w:p>
             <w:pPr>
@@ -444,7 +494,7 @@
         </w:tc>
         <w:tc>
           <w:tcPr>
-            <w:tcW w:w="8626" w:type="dxa"/>
+            <w:tcW w:w="10490" w:type="dxa"/>
           </w:tcPr>
           <w:p>
             <w:pPr>
@@ -467,14 +517,49 @@
                 <w:rFonts w:ascii="Calibri" w:hAnsi="Calibri" w:cs="Calibri"/>
                 <w:lang w:val="ru-RU"/>
               </w:rPr>
-              <w:t xml:space="preserve"> формализации модели системы, нами была выдвинута </w:t>
-            </w:r>
-            <w:r>
-              <w:rPr>
-                <w:rFonts w:ascii="Calibri" w:hAnsi="Calibri" w:cs="Calibri"/>
-                <w:lang w:val="ru-RU"/>
-              </w:rPr>
-              <w:t xml:space="preserve">модель требований к соврмеменным системам мониторинга. При этом, мало того, что система должна удовлетворять перечисленным требованиям, она должна еще и выдерживать динамику их изменений. </w:t>
+              <w:t xml:space="preserve"> </w:t>
+            </w:r>
+            <w:r>
+              <w:rPr>
+                <w:rFonts w:ascii="Calibri" w:hAnsi="Calibri" w:cs="Calibri"/>
+                <w:lang w:val="ru-RU"/>
+              </w:rPr>
+              <w:t xml:space="preserve">формирования требований к проекту, стало понятным, что будущая истема должна не только </w:t>
+            </w:r>
+            <w:r>
+              <w:rPr>
+                <w:rFonts w:ascii="Calibri" w:hAnsi="Calibri" w:cs="Calibri"/>
+                <w:lang w:val="ru-RU"/>
+              </w:rPr>
+              <w:t xml:space="preserve">удовлетворять перечисленным требованиям, </w:t>
+            </w:r>
+            <w:r>
+              <w:rPr>
+                <w:rFonts w:ascii="Calibri" w:hAnsi="Calibri" w:cs="Calibri"/>
+                <w:lang w:val="ru-RU"/>
+              </w:rPr>
+              <w:t>но</w:t>
+            </w:r>
+            <w:r>
+              <w:rPr>
+                <w:rFonts w:ascii="Calibri" w:hAnsi="Calibri" w:cs="Calibri"/>
+                <w:lang w:val="ru-RU"/>
+              </w:rPr>
+              <w:t xml:space="preserve"> и выдерживать динамику их изменений. </w:t>
+            </w:r>
+            <w:r>
+              <w:rPr>
+                <w:rFonts w:ascii="Calibri" w:hAnsi="Calibri" w:cs="Calibri"/>
+                <w:lang w:val="ru-RU"/>
+              </w:rPr>
+              <w:t>Поэтому нами были сформулированы следующие требования. Соверменная система мониторинга должна быть отказоустойчиво</w:t>
+            </w:r>
+            <w:r>
+              <w:rPr>
+                <w:rFonts w:ascii="Calibri" w:hAnsi="Calibri" w:cs="Calibri"/>
+                <w:lang w:val="ru-RU"/>
+              </w:rPr>
+              <w:t>й, масштабируемой, эффективной, применимой и наконец расширяемой.</w:t>
             </w:r>
           </w:p>
           <w:p>
@@ -610,7 +695,21 @@
                 <w:rFonts w:ascii="Calibri" w:hAnsi="Calibri" w:cs="Calibri"/>
                 <w:lang w:val="ru-RU"/>
               </w:rPr>
-              <w:t>поненов.</w:t>
+              <w:t>понен</w:t>
+            </w:r>
+            <w:r>
+              <w:rPr>
+                <w:rFonts w:ascii="Calibri" w:hAnsi="Calibri" w:cs="Calibri"/>
+                <w:lang w:val="ru-RU"/>
+              </w:rPr>
+              <w:t>т</w:t>
+            </w:r>
+            <w:r>
+              <w:rPr>
+                <w:rFonts w:ascii="Calibri" w:hAnsi="Calibri" w:cs="Calibri"/>
+                <w:lang w:val="ru-RU"/>
+              </w:rPr>
+              <w:t>.</w:t>
             </w:r>
           </w:p>
         </w:tc>
@@ -618,7 +717,7 @@
       <w:tr>
         <w:tc>
           <w:tcPr>
-            <w:tcW w:w="1020" w:type="dxa"/>
+            <w:tcW w:w="567" w:type="dxa"/>
           </w:tcPr>
           <w:p>
             <w:pPr>
@@ -640,7 +739,7 @@
         </w:tc>
         <w:tc>
           <w:tcPr>
-            <w:tcW w:w="8626" w:type="dxa"/>
+            <w:tcW w:w="10490" w:type="dxa"/>
           </w:tcPr>
           <w:p>
             <w:pPr>
@@ -726,7 +825,7 @@
                 <w:rFonts w:ascii="Calibri" w:hAnsi="Calibri" w:cs="Calibri"/>
                 <w:lang w:val="ru-RU"/>
               </w:rPr>
-              <w:t>в замисимости от наличия механизмов динамической загрузки и исполнения модулей</w:t>
+              <w:t>в замисимости от наличия механизмов загрузки и исполнения модулей</w:t>
             </w:r>
             <w:r>
               <w:rPr>
@@ -754,7 +853,7 @@
                 <w:rFonts w:ascii="Calibri" w:hAnsi="Calibri" w:cs="Calibri"/>
                 <w:lang w:val="ru-RU"/>
               </w:rPr>
-              <w:t xml:space="preserve"> – решений на основе распределенных систем с динамически расширяемым функционалом.</w:t>
+              <w:t xml:space="preserve"> – решений на основе распределенных систем с расширяемым функционалом.</w:t>
             </w:r>
           </w:p>
         </w:tc>
@@ -762,7 +861,7 @@
       <w:tr>
         <w:tc>
           <w:tcPr>
-            <w:tcW w:w="1020" w:type="dxa"/>
+            <w:tcW w:w="567" w:type="dxa"/>
           </w:tcPr>
           <w:p>
             <w:pPr>
@@ -784,7 +883,7 @@
         </w:tc>
         <w:tc>
           <w:tcPr>
-            <w:tcW w:w="8626" w:type="dxa"/>
+            <w:tcW w:w="10490" w:type="dxa"/>
           </w:tcPr>
           <w:p>
             <w:pPr>
@@ -814,7 +913,21 @@
                 <w:rFonts w:ascii="Calibri" w:hAnsi="Calibri" w:cs="Calibri"/>
                 <w:lang w:val="ru-RU"/>
               </w:rPr>
-              <w:t xml:space="preserve"> определимся с базовыми понятиями. </w:t>
+              <w:t xml:space="preserve"> определимся с базовыми понятиями</w:t>
+            </w:r>
+            <w:r>
+              <w:rPr>
+                <w:rFonts w:ascii="Calibri" w:hAnsi="Calibri" w:cs="Calibri"/>
+                <w:lang w:val="ru-RU"/>
+              </w:rPr>
+              <w:t xml:space="preserve"> предметной области</w:t>
+            </w:r>
+            <w:r>
+              <w:rPr>
+                <w:rFonts w:ascii="Calibri" w:hAnsi="Calibri" w:cs="Calibri"/>
+                <w:lang w:val="ru-RU"/>
+              </w:rPr>
+              <w:t xml:space="preserve">. </w:t>
             </w:r>
             <w:r>
               <w:rPr>
@@ -828,14 +941,42 @@
                 <w:rFonts w:ascii="Calibri" w:hAnsi="Calibri" w:cs="Calibri"/>
                 <w:lang w:val="ru-RU"/>
               </w:rPr>
-              <w:t>Вычислительный узел – это устрой</w:t>
-            </w:r>
-            <w:r>
-              <w:rPr>
-                <w:rFonts w:ascii="Calibri" w:hAnsi="Calibri" w:cs="Calibri"/>
-                <w:lang w:val="ru-RU"/>
-              </w:rPr>
-              <w:t>ство способное выполнять код слу</w:t>
+              <w:t xml:space="preserve">Вычислительный узел – это </w:t>
+            </w:r>
+            <w:r>
+              <w:rPr>
+                <w:rFonts w:ascii="Calibri" w:hAnsi="Calibri" w:cs="Calibri"/>
+                <w:lang w:val="ru-RU"/>
+              </w:rPr>
+              <w:t xml:space="preserve">програмно-аппаратное </w:t>
+            </w:r>
+            <w:r>
+              <w:rPr>
+                <w:rFonts w:ascii="Calibri" w:hAnsi="Calibri" w:cs="Calibri"/>
+                <w:lang w:val="ru-RU"/>
+              </w:rPr>
+              <w:t>устрой</w:t>
+            </w:r>
+            <w:r>
+              <w:rPr>
+                <w:rFonts w:ascii="Calibri" w:hAnsi="Calibri" w:cs="Calibri"/>
+                <w:lang w:val="ru-RU"/>
+              </w:rPr>
+              <w:t>ство способное</w:t>
+            </w:r>
+            <w:r>
+              <w:rPr>
+                <w:rFonts w:ascii="Calibri" w:hAnsi="Calibri" w:cs="Calibri"/>
+                <w:lang w:val="ru-RU"/>
+              </w:rPr>
+              <w:t xml:space="preserve"> загружать в память, а затем</w:t>
+            </w:r>
+            <w:r>
+              <w:rPr>
+                <w:rFonts w:ascii="Calibri" w:hAnsi="Calibri" w:cs="Calibri"/>
+                <w:lang w:val="ru-RU"/>
+              </w:rPr>
+              <w:t xml:space="preserve"> выполнять код слу</w:t>
             </w:r>
             <w:r>
               <w:rPr>
@@ -856,7 +997,21 @@
                 <w:rFonts w:ascii="Calibri" w:hAnsi="Calibri" w:cs="Calibri"/>
                 <w:lang w:val="ru-RU"/>
               </w:rPr>
-              <w:t xml:space="preserve"> – это активная сущность, запущенная на узле и наблюдающая за его состоянием. Хранилище – пассиваня сущность, предоставлющая службе ресуры для приема сообщений. И наконец задача мониторинга – определяется как шаблонная проблема получения и анализа некоторой информации о удаленном узле.</w:t>
+              <w:t xml:space="preserve"> – это активная</w:t>
+            </w:r>
+            <w:r>
+              <w:rPr>
+                <w:rFonts w:ascii="Calibri" w:hAnsi="Calibri" w:cs="Calibri"/>
+                <w:lang w:val="ru-RU"/>
+              </w:rPr>
+              <w:t xml:space="preserve"> сущность, запущенная на узле, непререывно наблюдающая за его состояние и сохраняющая в хранилище сообщения об изменении этого состояния.</w:t>
+            </w:r>
+            <w:r>
+              <w:rPr>
+                <w:rFonts w:ascii="Calibri" w:hAnsi="Calibri" w:cs="Calibri"/>
+                <w:lang w:val="ru-RU"/>
+              </w:rPr>
+              <w:t xml:space="preserve"> Хранилище – пассиваня сущность, предоставлющая службе ресуры для приема сообщений. И наконец задача мониторинга – определяется как шаблонная проблема получения и анализа некоторой информации о удаленном узле.</w:t>
             </w:r>
           </w:p>
         </w:tc>
@@ -864,7 +1019,7 @@
       <w:tr>
         <w:tc>
           <w:tcPr>
-            <w:tcW w:w="1020" w:type="dxa"/>
+            <w:tcW w:w="567" w:type="dxa"/>
           </w:tcPr>
           <w:p>
             <w:pPr>
@@ -880,14 +1035,13 @@
                 <w:rFonts w:ascii="Calibri" w:hAnsi="Calibri" w:cs="Calibri"/>
                 <w:lang w:val="ru-RU"/>
               </w:rPr>
-              <w:lastRenderedPageBreak/>
               <w:t>5</w:t>
             </w:r>
           </w:p>
         </w:tc>
         <w:tc>
           <w:tcPr>
-            <w:tcW w:w="8626" w:type="dxa"/>
+            <w:tcW w:w="10490" w:type="dxa"/>
           </w:tcPr>
           <w:p>
             <w:pPr>
@@ -903,7 +1057,21 @@
                 <w:rFonts w:ascii="Calibri" w:hAnsi="Calibri" w:cs="Calibri"/>
                 <w:lang w:val="ru-RU"/>
               </w:rPr>
-              <w:t>Рассмотрим формальное описание модели системы, представленое с помощью понятий абстракции модуля и состояния.</w:t>
+              <w:t xml:space="preserve">Рассмотрим формальное описание модели системы, представленое с помощью абстракции модуля и </w:t>
+            </w:r>
+            <w:r>
+              <w:rPr>
+                <w:rFonts w:ascii="Calibri" w:hAnsi="Calibri" w:cs="Calibri"/>
+                <w:lang w:val="ru-RU"/>
+              </w:rPr>
+              <w:t xml:space="preserve">понятия глобального </w:t>
+            </w:r>
+            <w:r>
+              <w:rPr>
+                <w:rFonts w:ascii="Calibri" w:hAnsi="Calibri" w:cs="Calibri"/>
+                <w:lang w:val="ru-RU"/>
+              </w:rPr>
+              <w:t>состояния.</w:t>
             </w:r>
           </w:p>
           <w:p>
@@ -920,7 +1088,7 @@
                 <w:rFonts w:ascii="Calibri" w:hAnsi="Calibri" w:cs="Calibri"/>
                 <w:lang w:val="ru-RU"/>
               </w:rPr>
-              <w:t xml:space="preserve">Ключевым моментом во всем процессе мониторинга является его цель. Цель описывается множеством задач мониторинга. В предлагаемой </w:t>
+              <w:t xml:space="preserve">Ключевым моментом во всем процессе мониторинга является его цель. Цель описывается множеством задач. В предлагаемой </w:t>
             </w:r>
             <w:r>
               <w:rPr>
@@ -962,7 +1130,15 @@
                 <w:rFonts w:ascii="Calibri" w:hAnsi="Calibri" w:cs="Calibri"/>
                 <w:lang w:val="ru-RU"/>
               </w:rPr>
-              <w:t xml:space="preserve"> реализацией. Понятие модуля было введено нами для обеспечения целевой системы механизмами динамического расширения функционала</w:t>
+              <w:t xml:space="preserve"> реализацией. Понятие </w:t>
+            </w:r>
+            <w:r>
+              <w:rPr>
+                <w:rFonts w:ascii="Calibri" w:hAnsi="Calibri" w:cs="Calibri"/>
+                <w:lang w:val="ru-RU"/>
+              </w:rPr>
+              <w:lastRenderedPageBreak/>
+              <w:t>модуля было введено нами для обеспечения целевой системы механизмами динамического расширения функционала</w:t>
             </w:r>
             <w:r>
               <w:rPr>
@@ -976,14 +1152,14 @@
                 <w:rFonts w:ascii="Calibri" w:hAnsi="Calibri" w:cs="Calibri"/>
                 <w:lang w:val="ru-RU"/>
               </w:rPr>
-              <w:t xml:space="preserve"> требованиям к применимости и эффективности</w:t>
-            </w:r>
-            <w:r>
-              <w:rPr>
-                <w:rFonts w:ascii="Calibri" w:hAnsi="Calibri" w:cs="Calibri"/>
-                <w:lang w:val="ru-RU"/>
-              </w:rPr>
-              <w:t>.</w:t>
+              <w:t xml:space="preserve"> требованиям к эффективности</w:t>
+            </w:r>
+            <w:r>
+              <w:rPr>
+                <w:rFonts w:ascii="Calibri" w:hAnsi="Calibri" w:cs="Calibri"/>
+                <w:lang w:val="ru-RU"/>
+              </w:rPr>
+              <w:t xml:space="preserve"> и расширяемости.</w:t>
             </w:r>
           </w:p>
         </w:tc>
@@ -991,7 +1167,7 @@
       <w:tr>
         <w:tc>
           <w:tcPr>
-            <w:tcW w:w="1020" w:type="dxa"/>
+            <w:tcW w:w="567" w:type="dxa"/>
           </w:tcPr>
           <w:p>
             <w:pPr>
@@ -1007,13 +1183,14 @@
                 <w:rFonts w:ascii="Calibri" w:hAnsi="Calibri" w:cs="Calibri"/>
                 <w:lang w:val="ru-RU"/>
               </w:rPr>
+              <w:lastRenderedPageBreak/>
               <w:t>6</w:t>
             </w:r>
           </w:p>
         </w:tc>
         <w:tc>
           <w:tcPr>
-            <w:tcW w:w="8626" w:type="dxa"/>
+            <w:tcW w:w="10490" w:type="dxa"/>
           </w:tcPr>
           <w:p>
             <w:pPr>
@@ -1102,21 +1279,56 @@
                 <w:rFonts w:ascii="Calibri" w:hAnsi="Calibri" w:cs="Calibri"/>
                 <w:lang w:val="ru-RU"/>
               </w:rPr>
-              <w:t>Активное состояние наделяет службу дополнительными обязанностями по отношению к соседним узлам: планирование запусков модулей; мониторинг и диспетчеризация процессо</w:t>
-            </w:r>
-            <w:r>
-              <w:rPr>
-                <w:rFonts w:ascii="Calibri" w:hAnsi="Calibri" w:cs="Calibri"/>
-                <w:lang w:val="ru-RU"/>
-              </w:rPr>
-              <w:t>в исполнения модулей</w:t>
-            </w:r>
-            <w:r>
-              <w:rPr>
-                <w:rFonts w:ascii="Calibri" w:hAnsi="Calibri" w:cs="Calibri"/>
-                <w:lang w:val="ru-RU"/>
-              </w:rPr>
-              <w:t>; предоставление промежуточного хранилища для пересылаемых сообщений.</w:t>
+              <w:t xml:space="preserve">Активное состояние наделяет службу дополнительными обязанностями по отношению к соседним узлам: планирование </w:t>
+            </w:r>
+            <w:r>
+              <w:rPr>
+                <w:rFonts w:ascii="Calibri" w:hAnsi="Calibri" w:cs="Calibri"/>
+                <w:lang w:val="ru-RU"/>
+              </w:rPr>
+              <w:t>запусков</w:t>
+            </w:r>
+            <w:r>
+              <w:rPr>
+                <w:rFonts w:ascii="Calibri" w:hAnsi="Calibri" w:cs="Calibri"/>
+                <w:lang w:val="ru-RU"/>
+              </w:rPr>
+              <w:t>; мониторинг и диспетчеризация процессо</w:t>
+            </w:r>
+            <w:r>
+              <w:rPr>
+                <w:rFonts w:ascii="Calibri" w:hAnsi="Calibri" w:cs="Calibri"/>
+                <w:lang w:val="ru-RU"/>
+              </w:rPr>
+              <w:t>в исполнения</w:t>
+            </w:r>
+            <w:r>
+              <w:rPr>
+                <w:rFonts w:ascii="Calibri" w:hAnsi="Calibri" w:cs="Calibri"/>
+                <w:lang w:val="ru-RU"/>
+              </w:rPr>
+              <w:t>;</w:t>
+            </w:r>
+            <w:r>
+              <w:rPr>
+                <w:rFonts w:ascii="Calibri" w:hAnsi="Calibri" w:cs="Calibri"/>
+                <w:lang w:val="ru-RU"/>
+              </w:rPr>
+              <w:t xml:space="preserve"> </w:t>
+            </w:r>
+            <w:r>
+              <w:rPr>
+                <w:rFonts w:ascii="Calibri" w:hAnsi="Calibri" w:cs="Calibri"/>
+                <w:lang w:val="ru-RU"/>
+              </w:rPr>
+              <w:t xml:space="preserve">а также </w:t>
+            </w:r>
+            <w:r>
+              <w:rPr>
+                <w:rFonts w:ascii="Calibri" w:hAnsi="Calibri" w:cs="Calibri"/>
+                <w:lang w:val="ru-RU"/>
+              </w:rPr>
+              <w:t>предоставление промежуточного хранилища для пересылаемых сообщений.</w:t>
             </w:r>
           </w:p>
           <w:p>
@@ -1147,7 +1359,49 @@
                 <w:rFonts w:ascii="Calibri" w:hAnsi="Calibri" w:cs="Calibri"/>
                 <w:lang w:val="ru-RU"/>
               </w:rPr>
-              <w:t xml:space="preserve"> распределенных сиситем в процессе мониторинга, позволяет удволтеворить требованиям отказоустойчивости  и масшиабируемости.</w:t>
+              <w:t xml:space="preserve"> распределенных сиситем в процессе </w:t>
+            </w:r>
+            <w:r>
+              <w:rPr>
+                <w:rFonts w:ascii="Calibri" w:hAnsi="Calibri" w:cs="Calibri"/>
+                <w:lang w:val="ru-RU"/>
+              </w:rPr>
+              <w:t>эксплуатации</w:t>
+            </w:r>
+            <w:r>
+              <w:rPr>
+                <w:rFonts w:ascii="Calibri" w:hAnsi="Calibri" w:cs="Calibri"/>
+                <w:lang w:val="ru-RU"/>
+              </w:rPr>
+              <w:t xml:space="preserve">, позволяет удволтеворить </w:t>
+            </w:r>
+            <w:r>
+              <w:rPr>
+                <w:rFonts w:ascii="Calibri" w:hAnsi="Calibri" w:cs="Calibri"/>
+                <w:lang w:val="ru-RU"/>
+              </w:rPr>
+              <w:t xml:space="preserve">ранее выдвинутым </w:t>
+            </w:r>
+            <w:r>
+              <w:rPr>
+                <w:rFonts w:ascii="Calibri" w:hAnsi="Calibri" w:cs="Calibri"/>
+                <w:lang w:val="ru-RU"/>
+              </w:rPr>
+              <w:t xml:space="preserve">требованиям </w:t>
+            </w:r>
+            <w:r>
+              <w:rPr>
+                <w:rFonts w:ascii="Calibri" w:hAnsi="Calibri" w:cs="Calibri"/>
+                <w:lang w:val="ru-RU"/>
+              </w:rPr>
+              <w:t xml:space="preserve">к </w:t>
+            </w:r>
+            <w:r>
+              <w:rPr>
+                <w:rFonts w:ascii="Calibri" w:hAnsi="Calibri" w:cs="Calibri"/>
+                <w:lang w:val="ru-RU"/>
+              </w:rPr>
+              <w:t>отказоустойчивости  и масшиабируемости.</w:t>
             </w:r>
           </w:p>
         </w:tc>
@@ -1155,7 +1409,7 @@
       <w:tr>
         <w:tc>
           <w:tcPr>
-            <w:tcW w:w="1020" w:type="dxa"/>
+            <w:tcW w:w="567" w:type="dxa"/>
           </w:tcPr>
           <w:p>
             <w:pPr>
@@ -1177,7 +1431,7 @@
         </w:tc>
         <w:tc>
           <w:tcPr>
-            <w:tcW w:w="8626" w:type="dxa"/>
+            <w:tcW w:w="10490" w:type="dxa"/>
           </w:tcPr>
           <w:p>
             <w:pPr>
@@ -1185,7 +1439,6 @@
               <w:ind w:firstLine="398"/>
               <w:rPr>
                 <w:rFonts w:ascii="Calibri" w:hAnsi="Calibri" w:cs="Calibri"/>
-                <w:i/>
                 <w:lang w:val="ru-RU"/>
               </w:rPr>
             </w:pPr>
@@ -1241,14 +1494,12 @@
             <w:r>
               <w:rPr>
                 <w:rFonts w:ascii="Calibri" w:hAnsi="Calibri" w:cs="Calibri"/>
-                <w:i/>
               </w:rPr>
               <w:t>RPC</w:t>
             </w:r>
             <w:r>
               <w:rPr>
                 <w:rFonts w:ascii="Calibri" w:hAnsi="Calibri" w:cs="Calibri"/>
-                <w:i/>
                 <w:lang w:val="ru-RU"/>
               </w:rPr>
               <w:t xml:space="preserve">-методов платформы среднего слоя. </w:t>
@@ -1268,7 +1519,21 @@
                 <w:rFonts w:ascii="Calibri" w:hAnsi="Calibri" w:cs="Calibri"/>
                 <w:lang w:val="ru-RU"/>
               </w:rPr>
-              <w:t>Для понимая структуры системы можно рассмотреть типичный вариант ее использования. Пользователь, в терминах предметно</w:t>
+              <w:t xml:space="preserve">Для понимая </w:t>
+            </w:r>
+            <w:r>
+              <w:rPr>
+                <w:rFonts w:ascii="Calibri" w:hAnsi="Calibri" w:cs="Calibri"/>
+                <w:lang w:val="ru-RU"/>
+              </w:rPr>
+              <w:t xml:space="preserve">общей </w:t>
+            </w:r>
+            <w:r>
+              <w:rPr>
+                <w:rFonts w:ascii="Calibri" w:hAnsi="Calibri" w:cs="Calibri"/>
+                <w:lang w:val="ru-RU"/>
+              </w:rPr>
+              <w:t>структуры системы можно рассмотреть типичный вариант ее использования. Пользователь, в терминах предметно</w:t>
             </w:r>
             <w:r>
               <w:rPr>
@@ -1289,7 +1554,21 @@
                 <w:rFonts w:ascii="Calibri" w:hAnsi="Calibri" w:cs="Calibri"/>
                 <w:lang w:val="ru-RU"/>
               </w:rPr>
-              <w:t>, разрабатывает необходимый модуль мониторинга на поддерживаемом платформой языке программирования и через панель управления разворачивает его на наобхо</w:t>
+              <w:t xml:space="preserve">, разрабатывает </w:t>
+            </w:r>
+            <w:r>
+              <w:rPr>
+                <w:rFonts w:ascii="Calibri" w:hAnsi="Calibri" w:cs="Calibri"/>
+                <w:lang w:val="ru-RU"/>
+              </w:rPr>
+              <w:t>требуемый</w:t>
+            </w:r>
+            <w:r>
+              <w:rPr>
+                <w:rFonts w:ascii="Calibri" w:hAnsi="Calibri" w:cs="Calibri"/>
+                <w:lang w:val="ru-RU"/>
+              </w:rPr>
+              <w:t xml:space="preserve"> модуль мониторинга на поддерживаемом платформой языке программирования и через панель управления разворачивает его на наобхо</w:t>
             </w:r>
             <w:r>
               <w:rPr>
@@ -1324,56 +1603,21 @@
                 <w:rFonts w:ascii="Calibri" w:hAnsi="Calibri" w:cs="Calibri"/>
                 <w:lang w:val="ru-RU"/>
               </w:rPr>
-              <w:t xml:space="preserve">, набор входных параметеров и </w:t>
-            </w:r>
-            <w:r>
-              <w:rPr>
-                <w:rFonts w:ascii="Calibri" w:hAnsi="Calibri" w:cs="Calibri"/>
-                <w:lang w:val="ru-RU"/>
-              </w:rPr>
-              <w:t xml:space="preserve">запускает </w:t>
-            </w:r>
-            <w:r>
-              <w:rPr>
-                <w:rFonts w:ascii="Calibri" w:hAnsi="Calibri" w:cs="Calibri"/>
-                <w:lang w:val="ru-RU"/>
-              </w:rPr>
-              <w:t xml:space="preserve">ассоциированный с </w:t>
-            </w:r>
-            <w:r>
-              <w:rPr>
-                <w:rFonts w:ascii="Calibri" w:hAnsi="Calibri" w:cs="Calibri"/>
-                <w:lang w:val="ru-RU"/>
-              </w:rPr>
-              <w:t>модулем</w:t>
-            </w:r>
-            <w:r>
-              <w:rPr>
-                <w:rFonts w:ascii="Calibri" w:hAnsi="Calibri" w:cs="Calibri"/>
-                <w:lang w:val="ru-RU"/>
-              </w:rPr>
-              <w:t xml:space="preserve"> планировщик</w:t>
-            </w:r>
-            <w:r>
-              <w:rPr>
-                <w:rFonts w:ascii="Calibri" w:hAnsi="Calibri" w:cs="Calibri"/>
-                <w:lang w:val="ru-RU"/>
-              </w:rPr>
-              <w:t xml:space="preserve">. Планировщик, </w:t>
-            </w:r>
-            <w:r>
-              <w:rPr>
-                <w:rFonts w:ascii="Calibri" w:hAnsi="Calibri" w:cs="Calibri"/>
-                <w:lang w:val="ru-RU"/>
-              </w:rPr>
-              <w:t>оповещает менеджера модулей о необходимости запуска.</w:t>
-            </w:r>
-            <w:r>
-              <w:rPr>
-                <w:rFonts w:ascii="Calibri" w:hAnsi="Calibri" w:cs="Calibri"/>
-                <w:lang w:val="ru-RU"/>
-              </w:rPr>
-              <w:t xml:space="preserve"> </w:t>
+              <w:t>, набор входных парамет</w:t>
+            </w:r>
+            <w:r>
+              <w:rPr>
+                <w:rFonts w:ascii="Calibri" w:hAnsi="Calibri" w:cs="Calibri"/>
+                <w:lang w:val="ru-RU"/>
+              </w:rPr>
+              <w:t xml:space="preserve">ров и </w:t>
+            </w:r>
+            <w:r>
+              <w:rPr>
+                <w:rFonts w:ascii="Calibri" w:hAnsi="Calibri" w:cs="Calibri"/>
+                <w:lang w:val="ru-RU"/>
+              </w:rPr>
+              <w:t xml:space="preserve">оповещает менеджера модулей о необходимости запуска исполняемой сущности. </w:t>
             </w:r>
             <w:r>
               <w:rPr>
@@ -1440,7 +1684,7 @@
       <w:tr>
         <w:tc>
           <w:tcPr>
-            <w:tcW w:w="1020" w:type="dxa"/>
+            <w:tcW w:w="567" w:type="dxa"/>
           </w:tcPr>
           <w:p>
             <w:pPr>
@@ -1456,14 +1700,13 @@
                 <w:rFonts w:ascii="Calibri" w:hAnsi="Calibri" w:cs="Calibri"/>
                 <w:lang w:val="ru-RU"/>
               </w:rPr>
-              <w:lastRenderedPageBreak/>
               <w:t>8</w:t>
             </w:r>
           </w:p>
         </w:tc>
         <w:tc>
           <w:tcPr>
-            <w:tcW w:w="8626" w:type="dxa"/>
+            <w:tcW w:w="10490" w:type="dxa"/>
           </w:tcPr>
           <w:p>
             <w:pPr>
@@ -1479,14 +1722,7 @@
                 <w:rFonts w:ascii="Calibri" w:hAnsi="Calibri" w:cs="Calibri"/>
                 <w:lang w:val="ru-RU"/>
               </w:rPr>
-              <w:t xml:space="preserve">Основополагающей компонентой распределенной системы мониторинга является – служба. Служба мониторинга </w:t>
-            </w:r>
-            <w:r>
-              <w:rPr>
-                <w:rFonts w:ascii="Calibri" w:hAnsi="Calibri" w:cs="Calibri"/>
-                <w:lang w:val="ru-RU"/>
-              </w:rPr>
-              <w:t>представляет собой программный комплекс</w:t>
+              <w:t>Основополагающей компонентой распределенной системы мониторинга является – служба. Служба мониторинга представляет собой программный комплекс</w:t>
             </w:r>
             <w:r>
               <w:rPr>
@@ -1506,42 +1742,35 @@
                 <w:rFonts w:ascii="Calibri" w:hAnsi="Calibri" w:cs="Calibri"/>
                 <w:lang w:val="ru-RU"/>
               </w:rPr>
-              <w:t>, обеспечивающий использование ресурсов вычислительной среды, адресацию,</w:t>
-            </w:r>
-            <w:r>
-              <w:rPr>
-                <w:rFonts w:ascii="Calibri" w:hAnsi="Calibri" w:cs="Calibri"/>
-                <w:lang w:val="ru-RU"/>
-              </w:rPr>
-              <w:t xml:space="preserve"> а также</w:t>
-            </w:r>
-            <w:r>
-              <w:rPr>
-                <w:rFonts w:ascii="Calibri" w:hAnsi="Calibri" w:cs="Calibri"/>
-                <w:lang w:val="ru-RU"/>
-              </w:rPr>
-              <w:t xml:space="preserve"> поддержание по</w:t>
-            </w:r>
-            <w:r>
-              <w:rPr>
-                <w:rFonts w:ascii="Calibri" w:hAnsi="Calibri" w:cs="Calibri"/>
-                <w:lang w:val="ru-RU"/>
-              </w:rPr>
-              <w:t xml:space="preserve">ведения распределенной системы </w:t>
-            </w:r>
-            <w:r>
-              <w:rPr>
-                <w:rFonts w:ascii="Calibri" w:hAnsi="Calibri" w:cs="Calibri"/>
-                <w:lang w:val="ru-RU"/>
-              </w:rPr>
-              <w:t>(модулей мониторинга, коммуникации, программной системы в целом).</w:t>
-            </w:r>
-            <w:r>
-              <w:rPr>
-                <w:rFonts w:ascii="Calibri" w:hAnsi="Calibri" w:cs="Calibri"/>
-                <w:lang w:val="ru-RU"/>
-              </w:rPr>
-              <w:t xml:space="preserve"> </w:t>
+              <w:t xml:space="preserve">, обеспечивающий использование ресурсов </w:t>
+            </w:r>
+            <w:r>
+              <w:rPr>
+                <w:rFonts w:ascii="Calibri" w:hAnsi="Calibri" w:cs="Calibri"/>
+                <w:lang w:val="ru-RU"/>
+              </w:rPr>
+              <w:t xml:space="preserve">вычислительной среды, адресацию и </w:t>
+            </w:r>
+            <w:r>
+              <w:rPr>
+                <w:rFonts w:ascii="Calibri" w:hAnsi="Calibri" w:cs="Calibri"/>
+                <w:lang w:val="ru-RU"/>
+              </w:rPr>
+              <w:t>поддержание по</w:t>
+            </w:r>
+            <w:r>
+              <w:rPr>
+                <w:rFonts w:ascii="Calibri" w:hAnsi="Calibri" w:cs="Calibri"/>
+                <w:lang w:val="ru-RU"/>
+              </w:rPr>
+              <w:t xml:space="preserve">ведения системы </w:t>
+            </w:r>
+            <w:r>
+              <w:rPr>
+                <w:rFonts w:ascii="Calibri" w:hAnsi="Calibri" w:cs="Calibri"/>
+                <w:lang w:val="ru-RU"/>
+              </w:rPr>
+              <w:t>в целом.</w:t>
             </w:r>
           </w:p>
           <w:p>
@@ -1586,7 +1815,14 @@
                 <w:rFonts w:ascii="Calibri" w:hAnsi="Calibri" w:cs="Calibri"/>
                 <w:lang w:val="ru-RU"/>
               </w:rPr>
-              <w:t>, функционируемых в рамках неделимой программной платформы или ядра.</w:t>
+              <w:t>, функционирующих</w:t>
+            </w:r>
+            <w:r>
+              <w:rPr>
+                <w:rFonts w:ascii="Calibri" w:hAnsi="Calibri" w:cs="Calibri"/>
+                <w:lang w:val="ru-RU"/>
+              </w:rPr>
+              <w:t xml:space="preserve"> в рамках неделимой программной платформы или ядра.</w:t>
             </w:r>
             <w:r>
               <w:rPr>
@@ -1625,7 +1861,7 @@
       <w:tr>
         <w:tc>
           <w:tcPr>
-            <w:tcW w:w="1020" w:type="dxa"/>
+            <w:tcW w:w="567" w:type="dxa"/>
           </w:tcPr>
           <w:p>
             <w:pPr>
@@ -1647,7 +1883,7 @@
         </w:tc>
         <w:tc>
           <w:tcPr>
-            <w:tcW w:w="8626" w:type="dxa"/>
+            <w:tcW w:w="10490" w:type="dxa"/>
           </w:tcPr>
           <w:p>
             <w:pPr>
@@ -1663,7 +1899,28 @@
                 <w:rFonts w:ascii="Calibri" w:hAnsi="Calibri" w:cs="Calibri"/>
                 <w:lang w:val="ru-RU"/>
               </w:rPr>
-              <w:t>Базовым компонентом службы мониторинга является я</w:t>
+              <w:t>Базовой</w:t>
+            </w:r>
+            <w:r>
+              <w:rPr>
+                <w:rFonts w:ascii="Calibri" w:hAnsi="Calibri" w:cs="Calibri"/>
+                <w:lang w:val="ru-RU"/>
+              </w:rPr>
+              <w:t xml:space="preserve"> </w:t>
+            </w:r>
+            <w:r>
+              <w:rPr>
+                <w:rFonts w:ascii="Calibri" w:hAnsi="Calibri" w:cs="Calibri"/>
+                <w:lang w:val="ru-RU"/>
+              </w:rPr>
+              <w:t>компонентой</w:t>
+            </w:r>
+            <w:r>
+              <w:rPr>
+                <w:rFonts w:ascii="Calibri" w:hAnsi="Calibri" w:cs="Calibri"/>
+                <w:lang w:val="ru-RU"/>
+              </w:rPr>
+              <w:t xml:space="preserve"> службы мониторинга является я</w:t>
             </w:r>
             <w:r>
               <w:rPr>
@@ -1781,7 +2038,29 @@
                 <w:rFonts w:ascii="Calibri" w:hAnsi="Calibri" w:cs="Calibri"/>
                 <w:lang w:val="ru-RU"/>
               </w:rPr>
-              <w:t>Взаимодействие драйверов не осуществляется напрямую. Вместо этого используется генерация, обработка и передача специальных событий ядру. Событие ядра инкапсулирует тип случившейся внутрисистемной ситуации и содержит необходимые параметры и структуры для ее корректной обработки.</w:t>
+              <w:t xml:space="preserve">Взаимодействие драйверов не осуществляется напрямую. Вместо этого используется генерация, обработка и передача </w:t>
+            </w:r>
+            <w:r>
+              <w:rPr>
+                <w:rFonts w:ascii="Calibri" w:hAnsi="Calibri" w:cs="Calibri"/>
+                <w:lang w:val="ru-RU"/>
+              </w:rPr>
+              <w:t>внутрисистемных событий</w:t>
+            </w:r>
+            <w:r>
+              <w:rPr>
+                <w:rFonts w:ascii="Calibri" w:hAnsi="Calibri" w:cs="Calibri"/>
+                <w:lang w:val="ru-RU"/>
+              </w:rPr>
+              <w:t xml:space="preserve">. Событие инкапсулирует тип </w:t>
+            </w:r>
+            <w:r>
+              <w:rPr>
+                <w:rFonts w:ascii="Calibri" w:hAnsi="Calibri" w:cs="Calibri"/>
+                <w:lang w:val="ru-RU"/>
+              </w:rPr>
+              <w:lastRenderedPageBreak/>
+              <w:t>случившейся внутрисистемной ситуации и содержит необходимые параметры и структуры для ее корректной обработки.</w:t>
             </w:r>
           </w:p>
           <w:p>
@@ -1798,7 +2077,21 @@
                 <w:rFonts w:ascii="Calibri" w:hAnsi="Calibri" w:cs="Calibri"/>
                 <w:lang w:val="ru-RU"/>
               </w:rPr>
-              <w:t>Основная идея предлагаемого подхода при разработе ядра службы заключается в общем использовании одного драйвера несколькими службами одновременно.  Для реализации данного поведения мною были разработаны так называемые адаптеры ядра.</w:t>
+              <w:t xml:space="preserve">Основная идея предлагаемого подхода при разработе </w:t>
+            </w:r>
+            <w:r>
+              <w:rPr>
+                <w:rFonts w:ascii="Calibri" w:hAnsi="Calibri" w:cs="Calibri"/>
+                <w:lang w:val="ru-RU"/>
+              </w:rPr>
+              <w:t xml:space="preserve">ядра службы заключается в одновременном </w:t>
+            </w:r>
+            <w:r>
+              <w:rPr>
+                <w:rFonts w:ascii="Calibri" w:hAnsi="Calibri" w:cs="Calibri"/>
+                <w:lang w:val="ru-RU"/>
+              </w:rPr>
+              <w:t>использовании одного драйвера несколькими службами.  Для реализации данного поведения мною были разработаны так называемые адаптеры ядра.</w:t>
             </w:r>
           </w:p>
           <w:p>
@@ -1879,7 +2172,7 @@
       <w:tr>
         <w:tc>
           <w:tcPr>
-            <w:tcW w:w="1020" w:type="dxa"/>
+            <w:tcW w:w="567" w:type="dxa"/>
           </w:tcPr>
           <w:p>
             <w:pPr>
@@ -1895,13 +2188,14 @@
                 <w:rFonts w:ascii="Calibri" w:hAnsi="Calibri" w:cs="Calibri"/>
                 <w:lang w:val="ru-RU"/>
               </w:rPr>
+              <w:lastRenderedPageBreak/>
               <w:t>10</w:t>
             </w:r>
           </w:p>
         </w:tc>
         <w:tc>
           <w:tcPr>
-            <w:tcW w:w="8626" w:type="dxa"/>
+            <w:tcW w:w="10490" w:type="dxa"/>
           </w:tcPr>
           <w:p>
             <w:pPr>
@@ -1917,7 +2211,21 @@
                 <w:rFonts w:ascii="Calibri" w:hAnsi="Calibri" w:cs="Calibri"/>
                 <w:lang w:val="ru-RU"/>
               </w:rPr>
-              <w:t xml:space="preserve">Мною было решено описывать поведение ядра в терминах конечных автоматов. Для этого было введено пять состояний ядра службы мониторинга – активное, пассивное, неопределенное, сетевое и автономное. </w:t>
+              <w:t>Мною было решено описывать поведение ядра в терминах конечных автомато</w:t>
+            </w:r>
+            <w:r>
+              <w:rPr>
+                <w:rFonts w:ascii="Calibri" w:hAnsi="Calibri" w:cs="Calibri"/>
+                <w:lang w:val="ru-RU"/>
+              </w:rPr>
+              <w:t xml:space="preserve">в. Для этого было введено пять  </w:t>
+            </w:r>
+            <w:r>
+              <w:rPr>
+                <w:rFonts w:ascii="Calibri" w:hAnsi="Calibri" w:cs="Calibri"/>
+                <w:lang w:val="ru-RU"/>
+              </w:rPr>
+              <w:t xml:space="preserve">– активное, пассивное, неопределенное, сетевое и автономное. </w:t>
             </w:r>
           </w:p>
           <w:p>
@@ -1950,6 +2258,13 @@
               </w:rPr>
               <w:t>бы, описанным в разработанной модели.</w:t>
             </w:r>
+            <w:r>
+              <w:rPr>
+                <w:rFonts w:ascii="Calibri" w:hAnsi="Calibri" w:cs="Calibri"/>
+                <w:lang w:val="ru-RU"/>
+              </w:rPr>
+              <w:t xml:space="preserve"> Наконец, неопределенное состояние характеризуется отсутсвием информации о подсистеме окружения.</w:t>
+            </w:r>
           </w:p>
           <w:p>
             <w:pPr>
@@ -1965,7 +2280,21 @@
                 <w:rFonts w:ascii="Calibri" w:hAnsi="Calibri" w:cs="Calibri"/>
                 <w:lang w:val="ru-RU"/>
               </w:rPr>
-              <w:t>Переходы между сосояниями осуществляют с помощью механизмов обработки и генерации внутрисистемных событий. Источниками этих событий могу быть как дайрверы ядра так и внутренние ее подсистемы.</w:t>
+              <w:t xml:space="preserve">Переходы между сосояниями осуществляют с помощью механизмов обработки и генерации внутрисистемных событий. Источниками этих событий могу </w:t>
+            </w:r>
+            <w:r>
+              <w:rPr>
+                <w:rFonts w:ascii="Calibri" w:hAnsi="Calibri" w:cs="Calibri"/>
+                <w:lang w:val="ru-RU"/>
+              </w:rPr>
+              <w:t>выступать</w:t>
+            </w:r>
+            <w:r>
+              <w:rPr>
+                <w:rFonts w:ascii="Calibri" w:hAnsi="Calibri" w:cs="Calibri"/>
+                <w:lang w:val="ru-RU"/>
+              </w:rPr>
+              <w:t xml:space="preserve"> как дайрверы ядра так и внутренние ее подсистемы.</w:t>
             </w:r>
           </w:p>
         </w:tc>
@@ -1973,7 +2302,7 @@
       <w:tr>
         <w:tc>
           <w:tcPr>
-            <w:tcW w:w="1020" w:type="dxa"/>
+            <w:tcW w:w="567" w:type="dxa"/>
           </w:tcPr>
           <w:p>
             <w:pPr>
@@ -2002,7 +2331,7 @@
         </w:tc>
         <w:tc>
           <w:tcPr>
-            <w:tcW w:w="8626" w:type="dxa"/>
+            <w:tcW w:w="10490" w:type="dxa"/>
           </w:tcPr>
           <w:p>
             <w:pPr>
@@ -2071,7 +2400,7 @@
       <w:tr>
         <w:tc>
           <w:tcPr>
-            <w:tcW w:w="1020" w:type="dxa"/>
+            <w:tcW w:w="567" w:type="dxa"/>
           </w:tcPr>
           <w:p>
             <w:pPr>
@@ -2087,7 +2416,6 @@
                 <w:rFonts w:ascii="Calibri" w:hAnsi="Calibri" w:cs="Calibri"/>
                 <w:lang w:val="ru-RU"/>
               </w:rPr>
-              <w:lastRenderedPageBreak/>
               <w:t>1</w:t>
             </w:r>
             <w:r>
@@ -2101,7 +2429,7 @@
         </w:tc>
         <w:tc>
           <w:tcPr>
-            <w:tcW w:w="8626" w:type="dxa"/>
+            <w:tcW w:w="10490" w:type="dxa"/>
           </w:tcPr>
           <w:p>
             <w:pPr>
@@ -2117,35 +2445,7 @@
                 <w:rFonts w:ascii="Calibri" w:hAnsi="Calibri" w:cs="Calibri"/>
                 <w:lang w:val="ru-RU"/>
               </w:rPr>
-              <w:t xml:space="preserve">За основу алгоритма выбора лидера </w:t>
-            </w:r>
-            <w:r>
-              <w:rPr>
-                <w:rFonts w:ascii="Calibri" w:hAnsi="Calibri" w:cs="Calibri"/>
-                <w:lang w:val="ru-RU"/>
-              </w:rPr>
-              <w:t>мною</w:t>
-            </w:r>
-            <w:r>
-              <w:rPr>
-                <w:rFonts w:ascii="Calibri" w:hAnsi="Calibri" w:cs="Calibri"/>
-                <w:lang w:val="ru-RU"/>
-              </w:rPr>
-              <w:t xml:space="preserve"> был взят классичес</w:t>
-            </w:r>
-            <w:r>
-              <w:rPr>
-                <w:rFonts w:ascii="Calibri" w:hAnsi="Calibri" w:cs="Calibri"/>
-                <w:lang w:val="ru-RU"/>
-              </w:rPr>
-              <w:t>кий алгоритм Чанди-Робертса</w:t>
-            </w:r>
-            <w:r>
-              <w:rPr>
-                <w:rFonts w:ascii="Calibri" w:hAnsi="Calibri" w:cs="Calibri"/>
-                <w:lang w:val="ru-RU"/>
-              </w:rPr>
-              <w:t xml:space="preserve">, который </w:t>
+              <w:t xml:space="preserve">За основу алгоритма выбора лидера мною был взят классический алгоритм Чанди-Робертса, который </w:t>
             </w:r>
             <w:r>
               <w:rPr>
@@ -2159,14 +2459,7 @@
                 <w:rFonts w:ascii="Calibri" w:hAnsi="Calibri" w:cs="Calibri"/>
                 <w:lang w:val="ru-RU"/>
               </w:rPr>
-              <w:t xml:space="preserve"> на кольцевой топологии сети с односторонней передачей данных</w:t>
-            </w:r>
-            <w:r>
-              <w:rPr>
-                <w:rFonts w:ascii="Calibri" w:hAnsi="Calibri" w:cs="Calibri"/>
-                <w:lang w:val="ru-RU"/>
-              </w:rPr>
-              <w:t>.</w:t>
+              <w:t xml:space="preserve"> на кольцевой топологии сети с односторонней передачей данных.</w:t>
             </w:r>
             <w:r>
               <w:rPr>
@@ -2319,7 +2612,14 @@
                 <w:rFonts w:ascii="Calibri" w:hAnsi="Calibri" w:cs="Calibri"/>
                 <w:lang w:val="ru-RU"/>
               </w:rPr>
-              <w:t>, заканчивающуюся после перехода узла в новое состояние.</w:t>
+              <w:t>, заканчивающуюся при переходе</w:t>
+            </w:r>
+            <w:r>
+              <w:rPr>
+                <w:rFonts w:ascii="Calibri" w:hAnsi="Calibri" w:cs="Calibri"/>
+                <w:lang w:val="ru-RU"/>
+              </w:rPr>
+              <w:t xml:space="preserve"> узла в новое состояние.</w:t>
             </w:r>
             <w:r>
               <w:rPr>
@@ -2411,7 +2711,7 @@
       <w:tr>
         <w:tc>
           <w:tcPr>
-            <w:tcW w:w="1020" w:type="dxa"/>
+            <w:tcW w:w="567" w:type="dxa"/>
           </w:tcPr>
           <w:p>
             <w:pPr>
@@ -2433,7 +2733,7 @@
         </w:tc>
         <w:tc>
           <w:tcPr>
-            <w:tcW w:w="8626" w:type="dxa"/>
+            <w:tcW w:w="10490" w:type="dxa"/>
           </w:tcPr>
           <w:p>
             <w:pPr>
@@ -2463,21 +2763,21 @@
                 <w:rFonts w:ascii="Calibri" w:hAnsi="Calibri" w:cs="Calibri"/>
                 <w:lang w:val="ru-RU"/>
               </w:rPr>
-              <w:t xml:space="preserve"> динамического расширения функционала мною была разработана исполнительная подсистема службы мониторинга, которая </w:t>
-            </w:r>
-            <w:r>
-              <w:rPr>
-                <w:rFonts w:ascii="Calibri" w:hAnsi="Calibri" w:cs="Calibri"/>
-                <w:lang w:val="ru-RU"/>
-              </w:rPr>
-              <w:t xml:space="preserve">реализует основные механизмы исполнения модулей </w:t>
-            </w:r>
-            <w:r>
-              <w:rPr>
-                <w:rFonts w:ascii="Calibri" w:hAnsi="Calibri" w:cs="Calibri"/>
-                <w:lang w:val="ru-RU"/>
-              </w:rPr>
-              <w:t>мониторинга и состоит из драйверов подсистемы</w:t>
+              <w:t xml:space="preserve"> динамического расширения функционала мною была разработана исполнительная подсистема службы мониторинга, </w:t>
+            </w:r>
+            <w:r>
+              <w:rPr>
+                <w:rFonts w:ascii="Calibri" w:hAnsi="Calibri" w:cs="Calibri"/>
+                <w:lang w:val="ru-RU"/>
+              </w:rPr>
+              <w:t xml:space="preserve">которая </w:t>
+            </w:r>
+            <w:r>
+              <w:rPr>
+                <w:rFonts w:ascii="Calibri" w:hAnsi="Calibri" w:cs="Calibri"/>
+                <w:lang w:val="ru-RU"/>
+              </w:rPr>
+              <w:t>состоит из драйверов подсистемы</w:t>
             </w:r>
             <w:r>
               <w:rPr>
@@ -2530,7 +2830,7 @@
       <w:tr>
         <w:tc>
           <w:tcPr>
-            <w:tcW w:w="1020" w:type="dxa"/>
+            <w:tcW w:w="567" w:type="dxa"/>
           </w:tcPr>
           <w:p>
             <w:pPr>
@@ -2552,7 +2852,7 @@
         </w:tc>
         <w:tc>
           <w:tcPr>
-            <w:tcW w:w="8626" w:type="dxa"/>
+            <w:tcW w:w="10490" w:type="dxa"/>
           </w:tcPr>
           <w:p>
             <w:pPr>
@@ -2568,14 +2868,21 @@
                 <w:rFonts w:ascii="Calibri" w:hAnsi="Calibri" w:cs="Calibri"/>
                 <w:lang w:val="ru-RU"/>
               </w:rPr>
-              <w:t xml:space="preserve">В качестве механизма планирования и запуска модулей, выступает планировщик подсистемы исполнения, предствляющий собой запускаемый драйвер ядра. Планироващик характеризуется </w:t>
-            </w:r>
-            <w:r>
-              <w:rPr>
-                <w:rFonts w:ascii="Calibri" w:hAnsi="Calibri" w:cs="Calibri"/>
-                <w:lang w:val="ru-RU"/>
-              </w:rPr>
-              <w:t>самостоятельным программным потоком, который запускается при переходе ядра в активное состояние и останавливается при выходе из него.</w:t>
+              <w:t xml:space="preserve">В качестве </w:t>
+            </w:r>
+            <w:r>
+              <w:rPr>
+                <w:rFonts w:ascii="Calibri" w:hAnsi="Calibri" w:cs="Calibri"/>
+                <w:lang w:val="ru-RU"/>
+              </w:rPr>
+              <w:t>инструмента</w:t>
+            </w:r>
+            <w:r>
+              <w:rPr>
+                <w:rFonts w:ascii="Calibri" w:hAnsi="Calibri" w:cs="Calibri"/>
+                <w:lang w:val="ru-RU"/>
+              </w:rPr>
+              <w:t xml:space="preserve"> планирования и запуска модулей, выступает планировщик подсистемы исполнения, предствляющий собой запускаемый драйвер ядра. Планироващик характеризуется самостоятельным программным потоком, который запускается при переходе ядра в активное состояние и останавливается при выходе из него.</w:t>
             </w:r>
           </w:p>
           <w:p>
@@ -2648,14 +2955,36 @@
                 <w:rFonts w:ascii="Calibri" w:hAnsi="Calibri" w:cs="Calibri"/>
                 <w:lang w:val="ru-RU"/>
               </w:rPr>
-              <w:t>является общим для дочерних. В основе реализации модели делигирования лежат основные свойства распределенных объектов, т</w:t>
-            </w:r>
-            <w:r>
-              <w:rPr>
-                <w:rFonts w:ascii="Calibri" w:hAnsi="Calibri" w:cs="Calibri"/>
-                <w:lang w:val="ru-RU"/>
-              </w:rPr>
-              <w:t>акие как сериализуемость и перен</w:t>
+              <w:t xml:space="preserve">является </w:t>
+            </w:r>
+            <w:r>
+              <w:rPr>
+                <w:rFonts w:ascii="Calibri" w:hAnsi="Calibri" w:cs="Calibri"/>
+                <w:lang w:val="ru-RU"/>
+              </w:rPr>
+              <w:t>разделяемым ресурсом</w:t>
+            </w:r>
+            <w:r>
+              <w:rPr>
+                <w:rFonts w:ascii="Calibri" w:hAnsi="Calibri" w:cs="Calibri"/>
+                <w:lang w:val="ru-RU"/>
+              </w:rPr>
+              <w:t xml:space="preserve"> для дочерних. В основе реализации модели делигирования лежат основные свойства распределенных объектов, т</w:t>
+            </w:r>
+            <w:r>
+              <w:rPr>
+                <w:rFonts w:ascii="Calibri" w:hAnsi="Calibri" w:cs="Calibri"/>
+                <w:lang w:val="ru-RU"/>
+              </w:rPr>
+              <w:t xml:space="preserve">акие как </w:t>
+            </w:r>
+            <w:r>
+              <w:rPr>
+                <w:rFonts w:ascii="Calibri" w:hAnsi="Calibri" w:cs="Calibri"/>
+                <w:lang w:val="ru-RU"/>
+              </w:rPr>
+              <w:lastRenderedPageBreak/>
+              <w:t>сериализуемость и перен</w:t>
             </w:r>
             <w:r>
               <w:rPr>
@@ -2687,7 +3016,7 @@
       <w:tr>
         <w:tc>
           <w:tcPr>
-            <w:tcW w:w="1020" w:type="dxa"/>
+            <w:tcW w:w="567" w:type="dxa"/>
           </w:tcPr>
           <w:p>
             <w:pPr>
@@ -2703,13 +3032,14 @@
                 <w:rFonts w:ascii="Calibri" w:hAnsi="Calibri" w:cs="Calibri"/>
                 <w:lang w:val="ru-RU"/>
               </w:rPr>
+              <w:lastRenderedPageBreak/>
               <w:t>15</w:t>
             </w:r>
           </w:p>
         </w:tc>
         <w:tc>
           <w:tcPr>
-            <w:tcW w:w="8626" w:type="dxa"/>
+            <w:tcW w:w="10490" w:type="dxa"/>
           </w:tcPr>
           <w:p>
             <w:pPr>
@@ -2732,7 +3062,35 @@
                 <w:rFonts w:ascii="Calibri" w:hAnsi="Calibri" w:cs="Calibri"/>
                 <w:lang w:val="ru-RU"/>
               </w:rPr>
-              <w:t xml:space="preserve">управления модулями в рамках запускающей службы, мною был спроектирован и реализован менеджер модулей, представляющий собой обособленное приложение на языке </w:t>
+              <w:t xml:space="preserve">управления модулями в рамках запускающей службы, мною был спроектирован и реализован </w:t>
+            </w:r>
+            <w:r>
+              <w:rPr>
+                <w:rFonts w:ascii="Calibri" w:hAnsi="Calibri" w:cs="Calibri"/>
+                <w:lang w:val="ru-RU"/>
+              </w:rPr>
+              <w:t xml:space="preserve">так называемый </w:t>
+            </w:r>
+            <w:r>
+              <w:rPr>
+                <w:rFonts w:ascii="Calibri" w:hAnsi="Calibri" w:cs="Calibri"/>
+                <w:lang w:val="ru-RU"/>
+              </w:rPr>
+              <w:t>менеджер модулей, представляющий собой обособленное приложение</w:t>
+            </w:r>
+            <w:r>
+              <w:rPr>
+                <w:rFonts w:ascii="Calibri" w:hAnsi="Calibri" w:cs="Calibri"/>
+                <w:lang w:val="ru-RU"/>
+              </w:rPr>
+              <w:t xml:space="preserve"> написанное</w:t>
+            </w:r>
+            <w:r>
+              <w:rPr>
+                <w:rFonts w:ascii="Calibri" w:hAnsi="Calibri" w:cs="Calibri"/>
+                <w:lang w:val="ru-RU"/>
+              </w:rPr>
+              <w:t xml:space="preserve"> на языке </w:t>
             </w:r>
             <w:r>
               <w:rPr>
@@ -2787,7 +3145,7 @@
       <w:tr>
         <w:tc>
           <w:tcPr>
-            <w:tcW w:w="1020" w:type="dxa"/>
+            <w:tcW w:w="567" w:type="dxa"/>
           </w:tcPr>
           <w:p>
             <w:pPr>
@@ -2809,7 +3167,7 @@
         </w:tc>
         <w:tc>
           <w:tcPr>
-            <w:tcW w:w="8626" w:type="dxa"/>
+            <w:tcW w:w="10490" w:type="dxa"/>
           </w:tcPr>
           <w:p>
             <w:pPr>
@@ -2860,20 +3218,28 @@
                 <w:rFonts w:ascii="Calibri" w:hAnsi="Calibri" w:cs="Calibri"/>
                 <w:lang w:val="ru-RU"/>
               </w:rPr>
-              <w:t xml:space="preserve">  Реализованные в рамках проекта классы, представляют собой объединение пакетов языка </w:t>
-            </w:r>
-            <w:r>
-              <w:rPr>
-                <w:rFonts w:ascii="Calibri" w:hAnsi="Calibri" w:cs="Calibri"/>
-              </w:rPr>
-              <w:t>Java</w:t>
-            </w:r>
-            <w:r>
-              <w:rPr>
-                <w:rFonts w:ascii="Calibri" w:hAnsi="Calibri" w:cs="Calibri"/>
-                <w:lang w:val="ru-RU"/>
-              </w:rPr>
-              <w:t xml:space="preserve">, каждый из которых соовтествует </w:t>
+              <w:t xml:space="preserve">  Реализованные в рамках проекта классы, представляют собой объединение </w:t>
+            </w:r>
+            <w:r>
+              <w:rPr>
+                <w:rFonts w:ascii="Calibri" w:hAnsi="Calibri" w:cs="Calibri"/>
+                <w:lang w:val="ru-RU"/>
+              </w:rPr>
+              <w:t xml:space="preserve">программных </w:t>
+            </w:r>
+            <w:r>
+              <w:rPr>
+                <w:rFonts w:ascii="Calibri" w:hAnsi="Calibri" w:cs="Calibri"/>
+                <w:lang w:val="ru-RU"/>
+              </w:rPr>
+              <w:t xml:space="preserve">пакетов, каждый из которых соовтествует </w:t>
+            </w:r>
+            <w:r>
+              <w:rPr>
+                <w:rFonts w:ascii="Calibri" w:hAnsi="Calibri" w:cs="Calibri"/>
+                <w:lang w:val="ru-RU"/>
+              </w:rPr>
+              <w:t xml:space="preserve">той или иной </w:t>
             </w:r>
             <w:r>
               <w:rPr>
@@ -2887,15 +3253,21 @@
                 <w:rFonts w:ascii="Calibri" w:hAnsi="Calibri" w:cs="Calibri"/>
                 <w:lang w:val="ru-RU"/>
               </w:rPr>
-              <w:t xml:space="preserve">ы. Среди наиболее удачных </w:t>
-            </w:r>
-            <w:r>
-              <w:rPr>
-                <w:rFonts w:ascii="Calibri" w:hAnsi="Calibri" w:cs="Calibri"/>
-                <w:lang w:val="ru-RU"/>
-              </w:rPr>
-              <w:lastRenderedPageBreak/>
-              <w:t>архитектурных решений можно выделить реализацию модели поведения системы в терминах конечного автомата; обмен информацией между подсистемами и пакетами на основе генерации и оработки событий</w:t>
+              <w:t xml:space="preserve">ы. Среди наиболее удачных архитектурных решений можно выделить реализацию модели поведения системы в </w:t>
+            </w:r>
+            <w:r>
+              <w:rPr>
+                <w:rFonts w:ascii="Calibri" w:hAnsi="Calibri" w:cs="Calibri"/>
+                <w:lang w:val="ru-RU"/>
+              </w:rPr>
+              <w:t>на основе</w:t>
+            </w:r>
+            <w:r>
+              <w:rPr>
+                <w:rFonts w:ascii="Calibri" w:hAnsi="Calibri" w:cs="Calibri"/>
+                <w:lang w:val="ru-RU"/>
+              </w:rPr>
+              <w:t xml:space="preserve"> конечного автомата; обмен информацией между подсистемами и пакетами на основе генерации и оработки событий</w:t>
             </w:r>
             <w:r>
               <w:rPr>
@@ -2924,7 +3296,7 @@
       <w:tr>
         <w:tc>
           <w:tcPr>
-            <w:tcW w:w="1020" w:type="dxa"/>
+            <w:tcW w:w="567" w:type="dxa"/>
           </w:tcPr>
           <w:p>
             <w:pPr>
@@ -2940,14 +3312,13 @@
                 <w:rFonts w:ascii="Calibri" w:hAnsi="Calibri" w:cs="Calibri"/>
                 <w:lang w:val="ru-RU"/>
               </w:rPr>
-              <w:lastRenderedPageBreak/>
               <w:t>17</w:t>
             </w:r>
           </w:p>
         </w:tc>
         <w:tc>
           <w:tcPr>
-            <w:tcW w:w="8626" w:type="dxa"/>
+            <w:tcW w:w="10490" w:type="dxa"/>
           </w:tcPr>
           <w:p>
             <w:pPr>
@@ -2963,14 +3334,42 @@
                 <w:rFonts w:ascii="Calibri" w:hAnsi="Calibri" w:cs="Calibri"/>
                 <w:lang w:val="ru-RU"/>
               </w:rPr>
-              <w:t xml:space="preserve">В результате работы над дипломным проектом, нами  была разработана и формализована модель распределенной системы мониторинга с динамически расширяемым функционалом. На базе это модели была спроектирована архитектура высоконагруженной распределенной системы мониторинга, с примненением паттернов. На основе проекта системы, </w:t>
-            </w:r>
-            <w:r>
-              <w:rPr>
-                <w:rFonts w:ascii="Calibri" w:hAnsi="Calibri" w:cs="Calibri"/>
-                <w:lang w:val="ru-RU"/>
-              </w:rPr>
-              <w:t>нами был</w:t>
+              <w:t>В результате работы над дипломным проектом, нами  была разработана и формализована модель распределенной системы мониторинга с динамически расши</w:t>
+            </w:r>
+            <w:r>
+              <w:rPr>
+                <w:rFonts w:ascii="Calibri" w:hAnsi="Calibri" w:cs="Calibri"/>
+                <w:lang w:val="ru-RU"/>
+              </w:rPr>
+              <w:t xml:space="preserve">ряемым функционалом. На базе модели </w:t>
+            </w:r>
+            <w:r>
+              <w:rPr>
+                <w:rFonts w:ascii="Calibri" w:hAnsi="Calibri" w:cs="Calibri"/>
+                <w:lang w:val="ru-RU"/>
+              </w:rPr>
+              <w:t>спроектирована архитектура высоконагруженной распределенной системы, с примненение</w:t>
+            </w:r>
+            <w:r>
+              <w:rPr>
+                <w:rFonts w:ascii="Calibri" w:hAnsi="Calibri" w:cs="Calibri"/>
+                <w:lang w:val="ru-RU"/>
+              </w:rPr>
+              <w:t xml:space="preserve">м паттернов. На основе проекта, </w:t>
+            </w:r>
+            <w:r>
+              <w:rPr>
+                <w:rFonts w:ascii="Calibri" w:hAnsi="Calibri" w:cs="Calibri"/>
+                <w:lang w:val="ru-RU"/>
+              </w:rPr>
+              <w:t xml:space="preserve">реализован каркас распределенной системы мониторинга, с применением современных технологий программирования распределенных ситем на </w:t>
+            </w:r>
+            <w:r>
+              <w:rPr>
+                <w:rFonts w:ascii="Calibri" w:hAnsi="Calibri" w:cs="Calibri"/>
+                <w:lang w:val="ru-RU"/>
+              </w:rPr>
+              <w:t>основе</w:t>
             </w:r>
             <w:r>
               <w:rPr>
@@ -2984,28 +3383,49 @@
                 <w:rFonts w:ascii="Calibri" w:hAnsi="Calibri" w:cs="Calibri"/>
                 <w:lang w:val="ru-RU"/>
               </w:rPr>
-              <w:t xml:space="preserve">реализован каркас распределенной системы мониторинга, с применением современных технологий программирования распределенных ситем на </w:t>
-            </w:r>
-            <w:r>
-              <w:rPr>
-                <w:rFonts w:ascii="Calibri" w:hAnsi="Calibri" w:cs="Calibri"/>
-                <w:lang w:val="ru-RU"/>
-              </w:rPr>
-              <w:t>основе</w:t>
-            </w:r>
-            <w:r>
-              <w:rPr>
-                <w:rFonts w:ascii="Calibri" w:hAnsi="Calibri" w:cs="Calibri"/>
-                <w:lang w:val="ru-RU"/>
-              </w:rPr>
-              <w:t xml:space="preserve"> платформ среднего слоя, отвечающая всем предъявляемымм требованиям.</w:t>
-            </w:r>
-            <w:r>
-              <w:rPr>
-                <w:rFonts w:ascii="Calibri" w:hAnsi="Calibri" w:cs="Calibri"/>
-                <w:lang w:val="ru-RU"/>
-              </w:rPr>
-              <w:t xml:space="preserve"> В часности, мною были реализованы служба мониторинга включающая подсистемы транспорта и исполнения и запускаемые в рамках неделимой платформы или ядра, а также менеджер модулей, реализующий кодогенерацию, низукоуровневыне операции с файловой системой и исполнение модулей мониторинга.</w:t>
+              <w:t>библиотек</w:t>
+            </w:r>
+            <w:r>
+              <w:rPr>
+                <w:rFonts w:ascii="Calibri" w:hAnsi="Calibri" w:cs="Calibri"/>
+                <w:lang w:val="ru-RU"/>
+              </w:rPr>
+              <w:t xml:space="preserve"> среднего слоя.</w:t>
+            </w:r>
+            <w:r>
+              <w:rPr>
+                <w:rFonts w:ascii="Calibri" w:hAnsi="Calibri" w:cs="Calibri"/>
+                <w:lang w:val="ru-RU"/>
+              </w:rPr>
+              <w:t xml:space="preserve"> В часности, мною были реализованы служба мониторинга вкл</w:t>
+            </w:r>
+            <w:r>
+              <w:rPr>
+                <w:rFonts w:ascii="Calibri" w:hAnsi="Calibri" w:cs="Calibri"/>
+                <w:lang w:val="ru-RU"/>
+              </w:rPr>
+              <w:t xml:space="preserve">ючающая подсистемы транспорта, </w:t>
+            </w:r>
+            <w:r>
+              <w:rPr>
+                <w:rFonts w:ascii="Calibri" w:hAnsi="Calibri" w:cs="Calibri"/>
+                <w:lang w:val="ru-RU"/>
+              </w:rPr>
+              <w:t xml:space="preserve">исполнения и </w:t>
+            </w:r>
+            <w:r>
+              <w:rPr>
+                <w:rFonts w:ascii="Calibri" w:hAnsi="Calibri" w:cs="Calibri"/>
+                <w:lang w:val="ru-RU"/>
+              </w:rPr>
+              <w:t xml:space="preserve">непосредтсвенно ядр, </w:t>
+            </w:r>
+            <w:r>
+              <w:rPr>
+                <w:rFonts w:ascii="Calibri" w:hAnsi="Calibri" w:cs="Calibri"/>
+                <w:lang w:val="ru-RU"/>
+              </w:rPr>
+              <w:t>а также менеджер модулей, реализующий кодогенерацию, низукоуровневыне операции с файловой системой и исполнение модулей мониторинга.</w:t>
             </w:r>
           </w:p>
         </w:tc>
@@ -3013,7 +3433,7 @@
       <w:tr>
         <w:tc>
           <w:tcPr>
-            <w:tcW w:w="1020" w:type="dxa"/>
+            <w:tcW w:w="567" w:type="dxa"/>
           </w:tcPr>
           <w:p>
             <w:pPr>
@@ -3035,7 +3455,7 @@
         </w:tc>
         <w:tc>
           <w:tcPr>
-            <w:tcW w:w="8626" w:type="dxa"/>
+            <w:tcW w:w="10490" w:type="dxa"/>
           </w:tcPr>
           <w:p>
             <w:pPr>
@@ -3051,7 +3471,21 @@
                 <w:rFonts w:ascii="Calibri" w:hAnsi="Calibri" w:cs="Calibri"/>
                 <w:lang w:val="ru-RU"/>
               </w:rPr>
-              <w:t xml:space="preserve">Можно выделить следующие пути развития проекта. Во-первых, для наделения системы коробочным функционалом, требуется – разработка набора шаблонных модулей мониторинга, для решения круга повседневных задач, таких как анализ сететвого трафика, загрузка и температура процессора, количество свободной памяти и т.п. Во-вторых, совершенствование компонентов и оптмизация алгоритмов базовой </w:t>
+              <w:t>Можно выделить следующие пути развития проекта. Во-первых, для наделения системы коробочным функционалом, требуется – разработка набора шаблонных модулей мониторинга, для решения круга повседневных задач, таких как анализ сететвого трафика, загрузка и температура процессора,</w:t>
+            </w:r>
+            <w:r>
+              <w:rPr>
+                <w:rFonts w:ascii="Calibri" w:hAnsi="Calibri" w:cs="Calibri"/>
+                <w:lang w:val="ru-RU"/>
+              </w:rPr>
+              <w:t xml:space="preserve"> </w:t>
+            </w:r>
+            <w:r>
+              <w:rPr>
+                <w:rFonts w:ascii="Calibri" w:hAnsi="Calibri" w:cs="Calibri"/>
+                <w:lang w:val="ru-RU"/>
+              </w:rPr>
+              <w:t xml:space="preserve"> и т.п. Во-вторых, совершенствование компонентов и оптмизация алгоритмов базовой </w:t>
             </w:r>
             <w:r>
               <w:rPr>
@@ -3079,7 +3513,21 @@
                 <w:rFonts w:ascii="Calibri" w:hAnsi="Calibri" w:cs="Calibri"/>
                 <w:lang w:val="ru-RU"/>
               </w:rPr>
-              <w:t>накладные расходы полезной части. Наконец, полномасштабное внедрение и нагрузочное тестирование на базе существующей инфраструктуры лаборатории МикроЭВМ АлтГТУ позволит оценить применимость и полезность системы в условиях реальной эксплуатации</w:t>
+              <w:t xml:space="preserve">накладные расходы </w:t>
+            </w:r>
+            <w:r>
+              <w:rPr>
+                <w:rFonts w:ascii="Calibri" w:hAnsi="Calibri" w:cs="Calibri"/>
+                <w:lang w:val="ru-RU"/>
+              </w:rPr>
+              <w:t xml:space="preserve">в работе </w:t>
+            </w:r>
+            <w:r>
+              <w:rPr>
+                <w:rFonts w:ascii="Calibri" w:hAnsi="Calibri" w:cs="Calibri"/>
+                <w:lang w:val="ru-RU"/>
+              </w:rPr>
+              <w:t>полезной части. Наконец, полномасштабное внедрение и нагрузочное тестирование на базе существующей инфраструктуры лаборатории МикроЭВМ АлтГТУ позволит оценить применимость и полезность системы в условиях реальной эксплуатации</w:t>
             </w:r>
             <w:r>
               <w:rPr>
@@ -3094,7 +3542,7 @@
       <w:tr>
         <w:tc>
           <w:tcPr>
-            <w:tcW w:w="1020" w:type="dxa"/>
+            <w:tcW w:w="567" w:type="dxa"/>
           </w:tcPr>
           <w:p>
             <w:pPr>
@@ -3116,7 +3564,7 @@
         </w:tc>
         <w:tc>
           <w:tcPr>
-            <w:tcW w:w="8626" w:type="dxa"/>
+            <w:tcW w:w="10490" w:type="dxa"/>
           </w:tcPr>
           <w:p>
             <w:pPr>
@@ -3132,21 +3580,35 @@
                 <w:rFonts w:ascii="Calibri" w:hAnsi="Calibri" w:cs="Calibri"/>
                 <w:lang w:val="ru-RU"/>
               </w:rPr>
-              <w:t>На этом, мой доклад з</w:t>
-            </w:r>
-            <w:r>
-              <w:rPr>
-                <w:rFonts w:ascii="Calibri" w:hAnsi="Calibri" w:cs="Calibri"/>
-                <w:lang w:val="ru-RU"/>
-              </w:rPr>
-              <w:t>аканчивается</w:t>
-            </w:r>
-            <w:r>
-              <w:rPr>
-                <w:rFonts w:ascii="Calibri" w:hAnsi="Calibri" w:cs="Calibri"/>
-                <w:lang w:val="ru-RU"/>
-              </w:rPr>
-              <w:t xml:space="preserve">. Спасибо за внимание. </w:t>
+              <w:t xml:space="preserve">На этом, </w:t>
+            </w:r>
+            <w:r>
+              <w:rPr>
+                <w:rFonts w:ascii="Calibri" w:hAnsi="Calibri" w:cs="Calibri"/>
+                <w:lang w:val="ru-RU"/>
+              </w:rPr>
+              <w:t>у меня все</w:t>
+            </w:r>
+            <w:r>
+              <w:rPr>
+                <w:rFonts w:ascii="Calibri" w:hAnsi="Calibri" w:cs="Calibri"/>
+                <w:lang w:val="ru-RU"/>
+              </w:rPr>
+              <w:t xml:space="preserve">. Спасибо за </w:t>
+            </w:r>
+            <w:r>
+              <w:rPr>
+                <w:rFonts w:ascii="Calibri" w:hAnsi="Calibri" w:cs="Calibri"/>
+                <w:lang w:val="ru-RU"/>
+              </w:rPr>
+              <w:t xml:space="preserve">Ваше </w:t>
+            </w:r>
+            <w:r>
+              <w:rPr>
+                <w:rFonts w:ascii="Calibri" w:hAnsi="Calibri" w:cs="Calibri"/>
+                <w:lang w:val="ru-RU"/>
+              </w:rPr>
+              <w:t xml:space="preserve">внимание. </w:t>
             </w:r>
             <w:r>
               <w:rPr>
@@ -3184,7 +3646,7 @@
     </w:p>
     <w:sectPr>
       <w:pgSz w:w="11905" w:h="16837"/>
-      <w:pgMar w:top="1134" w:right="1134" w:bottom="1134" w:left="1134" w:header="720" w:footer="720" w:gutter="0"/>
+      <w:pgMar w:top="567" w:right="1134" w:bottom="1134" w:left="1134" w:header="720" w:footer="720" w:gutter="0"/>
       <w:cols w:space="720"/>
     </w:sectPr>
   </w:body>
@@ -4752,7 +5214,7 @@
 </file>
 
 <file path=customXml/itemProps1.xml><?xml version="1.0" encoding="utf-8"?>
-<ds:datastoreItem xmlns:ds="http://schemas.openxmlformats.org/officeDocument/2006/customXml" ds:itemID="{BE8EBB4A-AABA-4F32-9BB1-F02F31E834D0}">
+<ds:datastoreItem xmlns:ds="http://schemas.openxmlformats.org/officeDocument/2006/customXml" ds:itemID="{72923D78-79D3-461F-9EFF-6F8A4338FE2A}">
   <ds:schemaRefs>
     <ds:schemaRef ds:uri="http://schemas.openxmlformats.org/officeDocument/2006/bibliography"/>
   </ds:schemaRefs>

</xml_diff>